<commit_message>
prep for new semester
</commit_message>
<xml_diff>
--- a/year2/MAT1613/Notes for MAT1613.docx
+++ b/year2/MAT1613/Notes for MAT1613.docx
@@ -107,15 +107,7 @@
         <w:spacing w:after="0"/>
       </w:pPr>
       <w:r>
-        <w:t xml:space="preserve">- Ability to use </w:t>
-      </w:r>
-      <w:proofErr w:type="spellStart"/>
-      <w:r>
-        <w:t>L’Hopital’s</w:t>
-      </w:r>
-      <w:proofErr w:type="spellEnd"/>
-      <w:r>
-        <w:t xml:space="preserve"> rule to determine limits of indeterminate forms.</w:t>
+        <w:t>- Ability to use L’Hopital’s rule to determine limits of indeterminate forms.</w:t>
       </w:r>
     </w:p>
     <w:p>
@@ -375,320 +367,16 @@
     <w:p>
       <w:pPr>
         <w:spacing w:after="0"/>
-        <w:rPr>
-          <w:rFonts w:eastAsiaTheme="minorEastAsia"/>
-        </w:rPr>
-      </w:pPr>
-      <w:r>
-        <w:rPr>
-          <w:rFonts w:eastAsiaTheme="minorEastAsia"/>
-        </w:rPr>
-        <w:t>The degree of a function is the highest exponent of a function. It helps us better conceptualize limits to infinity.</w:t>
-      </w:r>
-    </w:p>
-    <w:p>
-      <w:pPr>
-        <w:pStyle w:val="ListParagraph"/>
-        <w:numPr>
-          <w:ilvl w:val="0"/>
-          <w:numId w:val="1"/>
-        </w:numPr>
-        <w:spacing w:after="0"/>
-        <w:rPr>
-          <w:rFonts w:eastAsiaTheme="minorEastAsia"/>
-        </w:rPr>
-      </w:pPr>
-      <w:r>
-        <w:rPr>
-          <w:rFonts w:eastAsiaTheme="minorEastAsia"/>
-        </w:rPr>
-        <w:t>At 0, the limit of the function is 0</w:t>
-      </w:r>
-      <w:r>
-        <w:rPr>
-          <w:rFonts w:eastAsiaTheme="minorEastAsia"/>
-        </w:rPr>
-        <w:t xml:space="preserve"> </w:t>
-      </w:r>
-    </w:p>
-    <w:p>
-      <w:pPr>
-        <w:spacing w:after="0"/>
-        <w:rPr>
-          <w:rFonts w:eastAsiaTheme="minorEastAsia"/>
-        </w:rPr>
-      </w:pPr>
-    </w:p>
-    <w:p>
-      <w:pPr>
-        <w:spacing w:after="0"/>
-        <w:rPr>
-          <w:rFonts w:eastAsiaTheme="minorEastAsia"/>
-        </w:rPr>
-      </w:pPr>
-    </w:p>
-    <w:p>
-      <w:pPr>
-        <w:spacing w:after="0"/>
-        <w:rPr>
-          <w:rFonts w:eastAsiaTheme="minorEastAsia"/>
-        </w:rPr>
-      </w:pPr>
-    </w:p>
-    <w:p>
-      <w:pPr>
-        <w:spacing w:after="0"/>
-        <w:rPr>
-          <w:rFonts w:eastAsiaTheme="minorEastAsia"/>
-        </w:rPr>
-      </w:pPr>
-    </w:p>
-    <w:p>
-      <w:pPr>
-        <w:spacing w:after="0"/>
-        <w:rPr>
-          <w:rFonts w:eastAsiaTheme="minorEastAsia"/>
-        </w:rPr>
-      </w:pPr>
-    </w:p>
-    <w:p>
-      <w:pPr>
-        <w:spacing w:after="0"/>
-        <w:rPr>
-          <w:rFonts w:eastAsiaTheme="minorEastAsia"/>
-        </w:rPr>
-      </w:pPr>
-    </w:p>
-    <w:p>
-      <w:pPr>
-        <w:spacing w:after="0"/>
-        <w:rPr>
-          <w:rFonts w:eastAsiaTheme="minorEastAsia"/>
-        </w:rPr>
-      </w:pPr>
-    </w:p>
-    <w:p>
-      <w:pPr>
-        <w:spacing w:after="0"/>
-        <w:rPr>
-          <w:rFonts w:eastAsiaTheme="minorEastAsia"/>
-        </w:rPr>
-      </w:pPr>
-    </w:p>
-    <w:p>
-      <w:pPr>
-        <w:spacing w:after="0"/>
-        <w:rPr>
-          <w:rFonts w:eastAsiaTheme="minorEastAsia"/>
-        </w:rPr>
-      </w:pPr>
-    </w:p>
-    <w:p>
-      <w:pPr>
-        <w:spacing w:after="0"/>
-        <w:rPr>
-          <w:rFonts w:eastAsiaTheme="minorEastAsia"/>
-        </w:rPr>
-      </w:pPr>
-    </w:p>
-    <w:p>
-      <w:pPr>
-        <w:spacing w:after="0"/>
-        <w:rPr>
-          <w:rFonts w:eastAsiaTheme="minorEastAsia"/>
-        </w:rPr>
-      </w:pPr>
-    </w:p>
-    <w:p>
-      <w:pPr>
-        <w:spacing w:after="0"/>
-        <w:rPr>
-          <w:rFonts w:eastAsiaTheme="minorEastAsia"/>
-        </w:rPr>
-      </w:pPr>
-    </w:p>
-    <w:p>
-      <w:pPr>
-        <w:spacing w:after="0"/>
-        <w:rPr>
-          <w:rFonts w:eastAsiaTheme="minorEastAsia"/>
-        </w:rPr>
-      </w:pPr>
-    </w:p>
-    <w:p>
-      <w:pPr>
-        <w:spacing w:after="0"/>
-        <w:rPr>
-          <w:rFonts w:eastAsiaTheme="minorEastAsia"/>
-        </w:rPr>
-      </w:pPr>
-    </w:p>
-    <w:p>
-      <w:pPr>
-        <w:spacing w:after="0"/>
-        <w:rPr>
-          <w:rFonts w:eastAsiaTheme="minorEastAsia"/>
-        </w:rPr>
-      </w:pPr>
-    </w:p>
-    <w:p>
-      <w:pPr>
-        <w:spacing w:after="0"/>
-        <w:rPr>
-          <w:rFonts w:eastAsiaTheme="minorEastAsia"/>
-        </w:rPr>
-      </w:pPr>
-    </w:p>
-    <w:p>
-      <w:pPr>
-        <w:spacing w:after="0"/>
-        <w:rPr>
-          <w:rFonts w:eastAsiaTheme="minorEastAsia"/>
-        </w:rPr>
-      </w:pPr>
-    </w:p>
-    <w:p>
-      <w:pPr>
-        <w:spacing w:after="0"/>
-        <w:rPr>
-          <w:rFonts w:eastAsiaTheme="minorEastAsia"/>
-        </w:rPr>
-      </w:pPr>
-    </w:p>
-    <w:p>
-      <w:pPr>
-        <w:spacing w:after="0"/>
-        <w:rPr>
-          <w:rFonts w:eastAsiaTheme="minorEastAsia"/>
-        </w:rPr>
-      </w:pPr>
-    </w:p>
-    <w:p>
-      <w:pPr>
-        <w:spacing w:after="0"/>
-        <w:rPr>
-          <w:rFonts w:eastAsiaTheme="minorEastAsia"/>
-        </w:rPr>
-      </w:pPr>
-    </w:p>
-    <w:p>
-      <w:pPr>
-        <w:spacing w:after="0"/>
-        <w:rPr>
-          <w:rFonts w:eastAsiaTheme="minorEastAsia"/>
-        </w:rPr>
-      </w:pPr>
-    </w:p>
-    <w:p>
-      <w:pPr>
-        <w:spacing w:after="0"/>
-        <w:rPr>
-          <w:rFonts w:eastAsiaTheme="minorEastAsia"/>
-        </w:rPr>
-      </w:pPr>
-    </w:p>
-    <w:p>
-      <w:pPr>
-        <w:spacing w:after="0"/>
-        <w:rPr>
-          <w:rFonts w:eastAsiaTheme="minorEastAsia"/>
-        </w:rPr>
-      </w:pPr>
-    </w:p>
-    <w:p>
-      <w:pPr>
-        <w:spacing w:after="0"/>
-        <w:rPr>
-          <w:rFonts w:eastAsiaTheme="minorEastAsia"/>
-        </w:rPr>
-      </w:pPr>
-    </w:p>
-    <w:p>
-      <w:pPr>
-        <w:spacing w:after="0"/>
-        <w:rPr>
-          <w:rFonts w:eastAsiaTheme="minorEastAsia"/>
-        </w:rPr>
-      </w:pPr>
-    </w:p>
-    <w:p>
-      <w:pPr>
-        <w:spacing w:after="0"/>
-        <w:rPr>
-          <w:rFonts w:eastAsiaTheme="minorEastAsia"/>
-        </w:rPr>
-      </w:pPr>
-    </w:p>
-    <w:p>
-      <w:pPr>
-        <w:spacing w:after="0"/>
-        <w:rPr>
-          <w:rFonts w:eastAsiaTheme="minorEastAsia"/>
-        </w:rPr>
-      </w:pPr>
-    </w:p>
-    <w:p>
-      <w:pPr>
-        <w:spacing w:after="0"/>
-        <w:rPr>
-          <w:rFonts w:eastAsiaTheme="minorEastAsia"/>
-        </w:rPr>
-      </w:pPr>
-    </w:p>
-    <w:p>
-      <w:pPr>
-        <w:spacing w:after="0"/>
-        <w:rPr>
-          <w:rFonts w:eastAsiaTheme="minorEastAsia"/>
-        </w:rPr>
-      </w:pPr>
-    </w:p>
-    <w:p>
-      <w:pPr>
-        <w:spacing w:after="0"/>
-        <w:rPr>
-          <w:rFonts w:eastAsiaTheme="minorEastAsia"/>
-        </w:rPr>
-      </w:pPr>
-    </w:p>
-    <w:p>
-      <w:pPr>
-        <w:spacing w:after="0"/>
-        <w:rPr>
-          <w:rFonts w:eastAsiaTheme="minorEastAsia"/>
-        </w:rPr>
-      </w:pPr>
-    </w:p>
-    <w:p>
-      <w:pPr>
-        <w:spacing w:after="0"/>
-        <w:rPr>
-          <w:rFonts w:eastAsiaTheme="minorEastAsia"/>
-        </w:rPr>
-      </w:pPr>
-    </w:p>
-    <w:p>
-      <w:pPr>
-        <w:spacing w:after="0"/>
-        <w:rPr>
-          <w:rFonts w:eastAsiaTheme="minorEastAsia"/>
-        </w:rPr>
       </w:pPr>
     </w:p>
     <w:p>
       <w:pPr>
         <w:spacing w:after="0"/>
       </w:pPr>
-    </w:p>
-    <w:p>
-      <w:pPr>
-        <w:spacing w:after="0"/>
-      </w:pPr>
       <w:r>
         <w:rPr>
           <w:noProof/>
         </w:rPr>
-        <w:lastRenderedPageBreak/>
         <mc:AlternateContent>
           <mc:Choice Requires="wps">
             <w:drawing>
@@ -791,25 +479,7 @@
                                         <w:rPr>
                                           <w:rFonts w:ascii="Cambria Math" w:hAnsi="Cambria Math"/>
                                         </w:rPr>
-                                        <m:t>0.5x</m:t>
-                                      </m:r>
-                                      <m:r>
-                                        <w:rPr>
-                                          <w:rFonts w:ascii="Cambria Math" w:hAnsi="Cambria Math"/>
-                                        </w:rPr>
-                                        <m:t xml:space="preserve"> +1 </m:t>
-                                      </m:r>
-                                      <m:r>
-                                        <w:rPr>
-                                          <w:rFonts w:ascii="Cambria Math" w:hAnsi="Cambria Math"/>
-                                        </w:rPr>
-                                        <m:t>,  &amp;x&lt;</m:t>
-                                      </m:r>
-                                      <m:r>
-                                        <w:rPr>
-                                          <w:rFonts w:ascii="Cambria Math" w:hAnsi="Cambria Math"/>
-                                        </w:rPr>
-                                        <m:t>2</m:t>
+                                        <m:t>0.5x +1 ,  &amp;x&lt;2</m:t>
                                       </m:r>
                                     </m:e>
                                     <m:e>
@@ -817,25 +487,7 @@
                                         <w:rPr>
                                           <w:rFonts w:ascii="Cambria Math" w:hAnsi="Cambria Math"/>
                                         </w:rPr>
-                                        <m:t>0.5x</m:t>
-                                      </m:r>
-                                      <m:r>
-                                        <w:rPr>
-                                          <w:rFonts w:ascii="Cambria Math" w:hAnsi="Cambria Math"/>
-                                        </w:rPr>
-                                        <m:t xml:space="preserve"> +1</m:t>
-                                      </m:r>
-                                      <m:r>
-                                        <w:rPr>
-                                          <w:rFonts w:ascii="Cambria Math" w:hAnsi="Cambria Math"/>
-                                        </w:rPr>
-                                        <m:t>,  &amp;x</m:t>
-                                      </m:r>
-                                      <m:r>
-                                        <w:rPr>
-                                          <w:rFonts w:ascii="Cambria Math" w:hAnsi="Cambria Math"/>
-                                        </w:rPr>
-                                        <m:t>&gt;2</m:t>
+                                        <m:t>0.5x +1,  &amp;x&gt;2</m:t>
                                       </m:r>
                                       <m:ctrlPr>
                                         <w:rPr>
@@ -1357,25 +1009,7 @@
                                   <w:rPr>
                                     <w:rFonts w:ascii="Cambria Math" w:hAnsi="Cambria Math"/>
                                   </w:rPr>
-                                  <m:t>0.5x</m:t>
-                                </m:r>
-                                <m:r>
-                                  <w:rPr>
-                                    <w:rFonts w:ascii="Cambria Math" w:hAnsi="Cambria Math"/>
-                                  </w:rPr>
-                                  <m:t xml:space="preserve"> +1 </m:t>
-                                </m:r>
-                                <m:r>
-                                  <w:rPr>
-                                    <w:rFonts w:ascii="Cambria Math" w:hAnsi="Cambria Math"/>
-                                  </w:rPr>
-                                  <m:t>,  &amp;x&lt;</m:t>
-                                </m:r>
-                                <m:r>
-                                  <w:rPr>
-                                    <w:rFonts w:ascii="Cambria Math" w:hAnsi="Cambria Math"/>
-                                  </w:rPr>
-                                  <m:t>2</m:t>
+                                  <m:t>0.5x +1 ,  &amp;x&lt;2</m:t>
                                 </m:r>
                               </m:e>
                               <m:e>
@@ -1383,25 +1017,7 @@
                                   <w:rPr>
                                     <w:rFonts w:ascii="Cambria Math" w:hAnsi="Cambria Math"/>
                                   </w:rPr>
-                                  <m:t>0.5x</m:t>
-                                </m:r>
-                                <m:r>
-                                  <w:rPr>
-                                    <w:rFonts w:ascii="Cambria Math" w:hAnsi="Cambria Math"/>
-                                  </w:rPr>
-                                  <m:t xml:space="preserve"> +1</m:t>
-                                </m:r>
-                                <m:r>
-                                  <w:rPr>
-                                    <w:rFonts w:ascii="Cambria Math" w:hAnsi="Cambria Math"/>
-                                  </w:rPr>
-                                  <m:t>,  &amp;x</m:t>
-                                </m:r>
-                                <m:r>
-                                  <w:rPr>
-                                    <w:rFonts w:ascii="Cambria Math" w:hAnsi="Cambria Math"/>
-                                  </w:rPr>
-                                  <m:t>&gt;2</m:t>
+                                  <m:t>0.5x +1,  &amp;x&gt;2</m:t>
                                 </m:r>
                                 <m:ctrlPr>
                                   <w:rPr>
@@ -2012,7 +1628,7 @@
           </mc:Choice>
           <mc:Fallback>
             <w:pict>
-              <v:group w14:anchorId="10227C61" id="Group 6" o:spid="_x0000_s1026" style="position:absolute;margin-left:0;margin-top:13.5pt;width:245.25pt;height:140.25pt;z-index:251658240;mso-position-horizontal:left;mso-position-horizontal-relative:margin;mso-width-relative:margin;mso-height-relative:margin" coordsize="35706,19812" o:gfxdata="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">
+              <v:group w14:anchorId="11B4B23C" id="Group 6" o:spid="_x0000_s1026" style="position:absolute;margin-left:0;margin-top:13.5pt;width:245.25pt;height:140.25pt;z-index:251658240;mso-position-horizontal:left;mso-position-horizontal-relative:margin;mso-width-relative:margin;mso-height-relative:margin" coordsize="35706,19812" o:gfxdata="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">
                 <v:shapetype id="_x0000_t75" coordsize="21600,21600" o:spt="75" o:preferrelative="t" path="m@4@5l@4@11@9@11@9@5xe" filled="f" stroked="f">
                   <v:stroke joinstyle="miter"/>
                   <v:formulas>
@@ -2063,11 +1679,6 @@
       <w:r>
         <w:tab/>
       </w:r>
-    </w:p>
-    <w:p>
-      <w:pPr>
-        <w:spacing w:after="0"/>
-      </w:pPr>
     </w:p>
     <w:p>
       <w:pPr>
@@ -3522,7 +3133,7 @@
           </mc:Choice>
           <mc:Fallback>
             <w:pict>
-              <v:group w14:anchorId="67800A09" id="Group 24" o:spid="_x0000_s1026" style="position:absolute;margin-left:0;margin-top:13.55pt;width:244.5pt;height:130.5pt;z-index:251663360;mso-position-horizontal:left;mso-position-horizontal-relative:margin;mso-width-relative:margin;mso-height-relative:margin" coordsize="35560,19418" o:gfxdata="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">
+              <v:group w14:anchorId="413C7616" id="Group 24" o:spid="_x0000_s1026" style="position:absolute;margin-left:0;margin-top:13.55pt;width:244.5pt;height:130.5pt;z-index:251663360;mso-position-horizontal:left;mso-position-horizontal-relative:margin;mso-width-relative:margin;mso-height-relative:margin" coordsize="35560,19418" o:gfxdata="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">
                 <v:shape id="Picture 13" o:spid="_x0000_s1027" type="#_x0000_t75" alt="A close up of a mans face&#10;&#10;Description automatically generated" style="position:absolute;width:35560;height:19418;visibility:visible;mso-wrap-style:square" o:gfxdata="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">
                   <v:imagedata r:id="rId9" o:title="A close up of a mans face&#10;&#10;Description automatically generated"/>
                 </v:shape>
@@ -3543,11 +3154,6 @@
       <w:r>
         <w:t>Example: The LHS and RHS limit differ</w:t>
       </w:r>
-    </w:p>
-    <w:p>
-      <w:pPr>
-        <w:spacing w:after="0"/>
-      </w:pPr>
     </w:p>
     <w:p>
       <w:pPr>
@@ -4586,13 +4192,8 @@
         <w:t xml:space="preserve">Example: </w:t>
       </w:r>
       <w:r>
-        <w:t xml:space="preserve">The limits at </w:t>
-      </w:r>
-      <w:proofErr w:type="spellStart"/>
-      <w:r>
-        <w:t>inifinity</w:t>
-      </w:r>
-      <w:proofErr w:type="spellEnd"/>
+        <w:t>The limits at inifinity</w:t>
+      </w:r>
     </w:p>
     <w:p>
       <w:pPr>
@@ -4690,41 +4291,6 @@
         </w:rPr>
         <w:t xml:space="preserve">Asymptotes @ x=2, y=-1 </w:t>
       </w:r>
-    </w:p>
-    <w:p>
-      <w:pPr>
-        <w:spacing w:after="0"/>
-      </w:pPr>
-    </w:p>
-    <w:p>
-      <w:pPr>
-        <w:spacing w:after="0"/>
-      </w:pPr>
-    </w:p>
-    <w:p>
-      <w:pPr>
-        <w:spacing w:after="0"/>
-      </w:pPr>
-    </w:p>
-    <w:p>
-      <w:pPr>
-        <w:spacing w:after="0"/>
-      </w:pPr>
-    </w:p>
-    <w:p>
-      <w:pPr>
-        <w:spacing w:after="0"/>
-      </w:pPr>
-    </w:p>
-    <w:p>
-      <w:pPr>
-        <w:spacing w:after="0"/>
-      </w:pPr>
-    </w:p>
-    <w:p>
-      <w:pPr>
-        <w:spacing w:after="0"/>
-      </w:pPr>
     </w:p>
     <w:p>
       <w:pPr>
@@ -4871,7 +4437,7 @@
           </mc:Choice>
           <mc:Fallback>
             <w:pict>
-              <v:shapetype w14:anchorId="6C48620A" id="_x0000_t32" coordsize="21600,21600" o:spt="32" o:oned="t" path="m,l21600,21600e" filled="f">
+              <v:shapetype w14:anchorId="4466E977" id="_x0000_t32" coordsize="21600,21600" o:spt="32" o:oned="t" path="m,l21600,21600e" filled="f">
                 <v:path arrowok="t" fillok="f" o:connecttype="none"/>
                 <o:lock v:ext="edit" shapetype="t"/>
               </v:shapetype>
@@ -5233,7 +4799,7 @@
           </mc:Choice>
           <mc:Fallback>
             <w:pict>
-              <v:shape w14:anchorId="4064D2AD" id="Straight Arrow Connector 27" o:spid="_x0000_s1026" type="#_x0000_t32" style="position:absolute;margin-left:8.1pt;margin-top:.65pt;width:0;height:2in;z-index:251672576;visibility:visible;mso-wrap-style:square;mso-height-percent:0;mso-wrap-distance-left:9pt;mso-wrap-distance-top:0;mso-wrap-distance-right:9pt;mso-wrap-distance-bottom:0;mso-position-horizontal:absolute;mso-position-horizontal-relative:text;mso-position-vertical:absolute;mso-position-vertical-relative:text;mso-height-percent:0;mso-height-relative:margin" o:gfxdata="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" strokecolor="black [3213]" strokeweight="1pt">
+              <v:shape w14:anchorId="1C5872CA" id="Straight Arrow Connector 27" o:spid="_x0000_s1026" type="#_x0000_t32" style="position:absolute;margin-left:8.1pt;margin-top:.65pt;width:0;height:2in;z-index:251672576;visibility:visible;mso-wrap-style:square;mso-height-percent:0;mso-wrap-distance-left:9pt;mso-wrap-distance-top:0;mso-wrap-distance-right:9pt;mso-wrap-distance-bottom:0;mso-position-horizontal:absolute;mso-position-horizontal-relative:text;mso-position-vertical:absolute;mso-position-vertical-relative:text;mso-height-percent:0;mso-height-relative:margin" o:gfxdata="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" strokecolor="black [3213]" strokeweight="1pt">
                 <v:stroke dashstyle="dash" endarrow="block" joinstyle="miter"/>
               </v:shape>
             </w:pict>
@@ -5378,13 +4944,7 @@
                   <w:rPr>
                     <w:rFonts w:ascii="Cambria Math" w:hAnsi="Cambria Math"/>
                   </w:rPr>
-                  <m:t>x→</m:t>
-                </m:r>
-                <m:r>
-                  <w:rPr>
-                    <w:rFonts w:ascii="Cambria Math" w:hAnsi="Cambria Math"/>
-                  </w:rPr>
-                  <m:t>3</m:t>
+                  <m:t>x→3</m:t>
                 </m:r>
               </m:lim>
             </m:limLow>
@@ -5741,13 +5301,7 @@
               <w:rPr>
                 <w:rFonts w:ascii="Cambria Math" w:eastAsiaTheme="minorEastAsia" w:hAnsi="Cambria Math"/>
               </w:rPr>
-              <m:t>-2x-</m:t>
-            </m:r>
-            <m:r>
-              <w:rPr>
-                <w:rFonts w:ascii="Cambria Math" w:eastAsiaTheme="minorEastAsia" w:hAnsi="Cambria Math"/>
-              </w:rPr>
-              <m:t>8</m:t>
+              <m:t>-2x-8</m:t>
             </m:r>
           </m:num>
           <m:den>
@@ -5805,31 +5359,7 @@
               <w:rPr>
                 <w:rFonts w:ascii="Cambria Math" w:eastAsiaTheme="minorEastAsia" w:hAnsi="Cambria Math"/>
               </w:rPr>
-              <m:t>(x</m:t>
-            </m:r>
-            <m:r>
-              <w:rPr>
-                <w:rFonts w:ascii="Cambria Math" w:eastAsiaTheme="minorEastAsia" w:hAnsi="Cambria Math"/>
-              </w:rPr>
-              <m:t>+4</m:t>
-            </m:r>
-            <m:r>
-              <w:rPr>
-                <w:rFonts w:ascii="Cambria Math" w:eastAsiaTheme="minorEastAsia" w:hAnsi="Cambria Math"/>
-              </w:rPr>
-              <m:t>)(x</m:t>
-            </m:r>
-            <m:r>
-              <w:rPr>
-                <w:rFonts w:ascii="Cambria Math" w:eastAsiaTheme="minorEastAsia" w:hAnsi="Cambria Math"/>
-              </w:rPr>
-              <m:t>-2</m:t>
-            </m:r>
-            <m:r>
-              <w:rPr>
-                <w:rFonts w:ascii="Cambria Math" w:eastAsiaTheme="minorEastAsia" w:hAnsi="Cambria Math"/>
-              </w:rPr>
-              <m:t>)</m:t>
+              <m:t>(x+4)(x-2)</m:t>
             </m:r>
           </m:num>
           <m:den>
@@ -5837,31 +5367,7 @@
               <w:rPr>
                 <w:rFonts w:ascii="Cambria Math" w:eastAsiaTheme="minorEastAsia" w:hAnsi="Cambria Math"/>
               </w:rPr>
-              <m:t>(x+</m:t>
-            </m:r>
-            <m:r>
-              <w:rPr>
-                <w:rFonts w:ascii="Cambria Math" w:eastAsiaTheme="minorEastAsia" w:hAnsi="Cambria Math"/>
-              </w:rPr>
-              <m:t>4</m:t>
-            </m:r>
-            <m:r>
-              <w:rPr>
-                <w:rFonts w:ascii="Cambria Math" w:eastAsiaTheme="minorEastAsia" w:hAnsi="Cambria Math"/>
-              </w:rPr>
-              <m:t>)(x</m:t>
-            </m:r>
-            <m:r>
-              <w:rPr>
-                <w:rFonts w:ascii="Cambria Math" w:eastAsiaTheme="minorEastAsia" w:hAnsi="Cambria Math"/>
-              </w:rPr>
-              <m:t>+1</m:t>
-            </m:r>
-            <m:r>
-              <w:rPr>
-                <w:rFonts w:ascii="Cambria Math" w:eastAsiaTheme="minorEastAsia" w:hAnsi="Cambria Math"/>
-              </w:rPr>
-              <m:t>)</m:t>
+              <m:t>(x+4)(x+1)</m:t>
             </m:r>
           </m:den>
         </m:f>
@@ -5885,13 +5391,7 @@
               <w:rPr>
                 <w:rFonts w:ascii="Cambria Math" w:eastAsiaTheme="minorEastAsia" w:hAnsi="Cambria Math"/>
               </w:rPr>
-              <m:t>x</m:t>
-            </m:r>
-            <m:r>
-              <w:rPr>
-                <w:rFonts w:ascii="Cambria Math" w:eastAsiaTheme="minorEastAsia" w:hAnsi="Cambria Math"/>
-              </w:rPr>
-              <m:t>-2</m:t>
+              <m:t>x-2</m:t>
             </m:r>
           </m:num>
           <m:den>
@@ -5899,13 +5399,7 @@
               <w:rPr>
                 <w:rFonts w:ascii="Cambria Math" w:eastAsiaTheme="minorEastAsia" w:hAnsi="Cambria Math"/>
               </w:rPr>
-              <m:t>x+</m:t>
-            </m:r>
-            <m:r>
-              <w:rPr>
-                <w:rFonts w:ascii="Cambria Math" w:eastAsiaTheme="minorEastAsia" w:hAnsi="Cambria Math"/>
-              </w:rPr>
-              <m:t>1</m:t>
+              <m:t>x+1</m:t>
             </m:r>
           </m:den>
         </m:f>
@@ -5913,13 +5407,7 @@
           <w:rPr>
             <w:rFonts w:ascii="Cambria Math" w:eastAsiaTheme="minorEastAsia" w:hAnsi="Cambria Math"/>
           </w:rPr>
-          <m:t>=</m:t>
-        </m:r>
-        <m:r>
-          <w:rPr>
-            <w:rFonts w:ascii="Cambria Math" w:eastAsiaTheme="minorEastAsia" w:hAnsi="Cambria Math"/>
-          </w:rPr>
-          <m:t>-</m:t>
+          <m:t>=-</m:t>
         </m:r>
         <m:f>
           <m:fPr>
@@ -5951,13 +5439,7 @@
           <w:rPr>
             <w:rFonts w:ascii="Cambria Math" w:eastAsiaTheme="minorEastAsia" w:hAnsi="Cambria Math"/>
           </w:rPr>
-          <m:t>=</m:t>
-        </m:r>
-        <m:r>
-          <w:rPr>
-            <w:rFonts w:ascii="Cambria Math" w:eastAsiaTheme="minorEastAsia" w:hAnsi="Cambria Math"/>
-          </w:rPr>
-          <m:t>DNE</m:t>
+          <m:t>=DNE</m:t>
         </m:r>
       </m:oMath>
       <w:r>
@@ -6237,13 +5719,7 @@
                   <w:rPr>
                     <w:rFonts w:ascii="Cambria Math" w:hAnsi="Cambria Math"/>
                   </w:rPr>
-                  <m:t>x→</m:t>
-                </m:r>
-                <m:r>
-                  <w:rPr>
-                    <w:rFonts w:ascii="Cambria Math" w:hAnsi="Cambria Math"/>
-                  </w:rPr>
-                  <m:t>2</m:t>
+                  <m:t>x→2</m:t>
                 </m:r>
               </m:lim>
             </m:limLow>
@@ -6303,15 +5779,6 @@
         <w:spacing w:after="0"/>
       </w:pPr>
       <w:r>
-        <w:t xml:space="preserve">[3] </w:t>
-      </w:r>
-      <w:r>
-        <w:t xml:space="preserve">Algebra. </w:t>
-      </w:r>
-      <w:r>
-        <w:t>Get common Denominator</w:t>
-      </w:r>
-      <w:r>
         <w:rPr>
           <w:i/>
           <w:iCs/>
@@ -6323,16 +5790,16 @@
         <mc:AlternateContent>
           <mc:Choice Requires="wps">
             <w:drawing>
-              <wp:anchor distT="0" distB="0" distL="114300" distR="114300" simplePos="0" relativeHeight="251674624" behindDoc="0" locked="0" layoutInCell="1" allowOverlap="1" wp14:anchorId="77F9FEBF" wp14:editId="7BC0DA43">
+              <wp:anchor distT="0" distB="0" distL="114300" distR="114300" simplePos="0" relativeHeight="251674624" behindDoc="0" locked="0" layoutInCell="1" allowOverlap="1" wp14:anchorId="77F9FEBF" wp14:editId="17786A85">
                 <wp:simplePos x="0" y="0"/>
                 <wp:positionH relativeFrom="column">
                   <wp:posOffset>102870</wp:posOffset>
                 </wp:positionH>
                 <wp:positionV relativeFrom="paragraph">
-                  <wp:posOffset>24130</wp:posOffset>
+                  <wp:posOffset>168910</wp:posOffset>
                 </wp:positionV>
-                <wp:extent cx="0" cy="548640"/>
-                <wp:effectExtent l="76200" t="0" r="57150" b="60960"/>
+                <wp:extent cx="0" cy="457200"/>
+                <wp:effectExtent l="76200" t="0" r="57150" b="57150"/>
                 <wp:wrapNone/>
                 <wp:docPr id="28" name="Straight Arrow Connector 28"/>
                 <wp:cNvGraphicFramePr/>
@@ -6343,7 +5810,7 @@
                       <wps:spPr>
                         <a:xfrm>
                           <a:off x="0" y="0"/>
-                          <a:ext cx="0" cy="548640"/>
+                          <a:ext cx="0" cy="457200"/>
                         </a:xfrm>
                         <a:prstGeom prst="straightConnector1">
                           <a:avLst/>
@@ -6382,12 +5849,25 @@
           </mc:Choice>
           <mc:Fallback>
             <w:pict>
-              <v:shape w14:anchorId="2C3A7637" id="Straight Arrow Connector 28" o:spid="_x0000_s1026" type="#_x0000_t32" style="position:absolute;margin-left:8.1pt;margin-top:1.9pt;width:0;height:43.2pt;z-index:251674624;visibility:visible;mso-wrap-style:square;mso-height-percent:0;mso-wrap-distance-left:9pt;mso-wrap-distance-top:0;mso-wrap-distance-right:9pt;mso-wrap-distance-bottom:0;mso-position-horizontal:absolute;mso-position-horizontal-relative:text;mso-position-vertical:absolute;mso-position-vertical-relative:text;mso-height-percent:0;mso-height-relative:margin" o:gfxdata="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" strokecolor="black [3213]" strokeweight="1pt">
+              <v:shapetype w14:anchorId="24401CBC" id="_x0000_t32" coordsize="21600,21600" o:spt="32" o:oned="t" path="m,l21600,21600e" filled="f">
+                <v:path arrowok="t" fillok="f" o:connecttype="none"/>
+                <o:lock v:ext="edit" shapetype="t"/>
+              </v:shapetype>
+              <v:shape id="Straight Arrow Connector 28" o:spid="_x0000_s1026" type="#_x0000_t32" style="position:absolute;margin-left:8.1pt;margin-top:13.3pt;width:0;height:36pt;z-index:251674624;visibility:visible;mso-wrap-style:square;mso-height-percent:0;mso-wrap-distance-left:9pt;mso-wrap-distance-top:0;mso-wrap-distance-right:9pt;mso-wrap-distance-bottom:0;mso-position-horizontal:absolute;mso-position-horizontal-relative:text;mso-position-vertical:absolute;mso-position-vertical-relative:text;mso-height-percent:0;mso-height-relative:margin" o:gfxdata="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" strokecolor="black [3213]" strokeweight="1pt">
                 <v:stroke dashstyle="dash" endarrow="block" joinstyle="miter"/>
               </v:shape>
             </w:pict>
           </mc:Fallback>
         </mc:AlternateContent>
+      </w:r>
+      <w:r>
+        <w:t xml:space="preserve">[3] </w:t>
+      </w:r>
+      <w:r>
+        <w:t xml:space="preserve">Algebra. </w:t>
+      </w:r>
+      <w:r>
+        <w:t>Get common Denominator</w:t>
       </w:r>
     </w:p>
     <w:p>
@@ -6435,13 +5915,7 @@
                   <w:rPr>
                     <w:rFonts w:ascii="Cambria Math" w:hAnsi="Cambria Math"/>
                   </w:rPr>
-                  <m:t>x→</m:t>
-                </m:r>
-                <m:r>
-                  <w:rPr>
-                    <w:rFonts w:ascii="Cambria Math" w:hAnsi="Cambria Math"/>
-                  </w:rPr>
-                  <m:t>0</m:t>
+                  <m:t>x→0</m:t>
                 </m:r>
               </m:lim>
             </m:limLow>
@@ -6646,13 +6120,7 @@
                   <w:rPr>
                     <w:rFonts w:ascii="Cambria Math" w:eastAsiaTheme="minorEastAsia" w:hAnsi="Cambria Math"/>
                   </w:rPr>
-                  <m:t>x</m:t>
-                </m:r>
-                <m:r>
-                  <w:rPr>
-                    <w:rFonts w:ascii="Cambria Math" w:eastAsiaTheme="minorEastAsia" w:hAnsi="Cambria Math"/>
-                  </w:rPr>
-                  <m:t>+2</m:t>
+                  <m:t>x+2</m:t>
                 </m:r>
               </m:den>
             </m:f>
@@ -6737,14 +6205,7 @@
                               <w:rFonts w:ascii="Cambria Math" w:eastAsiaTheme="minorEastAsia" w:hAnsi="Cambria Math"/>
                               <w:color w:val="FF0000"/>
                             </w:rPr>
-                            <m:t>x+</m:t>
-                          </m:r>
-                          <m:r>
-                            <w:rPr>
-                              <w:rFonts w:ascii="Cambria Math" w:eastAsiaTheme="minorEastAsia" w:hAnsi="Cambria Math"/>
-                              <w:color w:val="FF0000"/>
-                            </w:rPr>
-                            <m:t>2</m:t>
+                            <m:t>x+2</m:t>
                           </m:r>
                         </m:e>
                       </m:mr>
@@ -6874,13 +6335,7 @@
                   <w:rPr>
                     <w:rFonts w:ascii="Cambria Math" w:eastAsiaTheme="minorEastAsia" w:hAnsi="Cambria Math"/>
                   </w:rPr>
-                  <m:t>-</m:t>
-                </m:r>
-                <m:r>
-                  <w:rPr>
-                    <w:rFonts w:ascii="Cambria Math" w:eastAsiaTheme="minorEastAsia" w:hAnsi="Cambria Math"/>
-                  </w:rPr>
-                  <m:t>x</m:t>
+                  <m:t>-x</m:t>
                 </m:r>
               </m:num>
               <m:den>
@@ -6940,13 +6395,7 @@
               <w:rPr>
                 <w:rFonts w:ascii="Cambria Math" w:eastAsiaTheme="minorEastAsia" w:hAnsi="Cambria Math"/>
               </w:rPr>
-              <m:t>-</m:t>
-            </m:r>
-            <m:r>
-              <w:rPr>
-                <w:rFonts w:ascii="Cambria Math" w:eastAsiaTheme="minorEastAsia" w:hAnsi="Cambria Math"/>
-              </w:rPr>
-              <m:t>x</m:t>
+              <m:t>-x</m:t>
             </m:r>
           </m:num>
           <m:den>
@@ -7028,13 +6477,7 @@
               <w:rPr>
                 <w:rFonts w:ascii="Cambria Math" w:eastAsiaTheme="minorEastAsia" w:hAnsi="Cambria Math"/>
               </w:rPr>
-              <m:t>-</m:t>
-            </m:r>
-            <m:r>
-              <w:rPr>
-                <w:rFonts w:ascii="Cambria Math" w:eastAsiaTheme="minorEastAsia" w:hAnsi="Cambria Math"/>
-              </w:rPr>
-              <m:t>1</m:t>
+              <m:t>-1</m:t>
             </m:r>
           </m:num>
           <m:den>
@@ -7114,13 +6557,7 @@
           <w:rPr>
             <w:rFonts w:ascii="Cambria Math" w:eastAsiaTheme="minorEastAsia" w:hAnsi="Cambria Math"/>
           </w:rPr>
-          <m:t xml:space="preserve"> </m:t>
-        </m:r>
-        <m:r>
-          <w:rPr>
-            <w:rFonts w:ascii="Cambria Math" w:eastAsiaTheme="minorEastAsia" w:hAnsi="Cambria Math"/>
-          </w:rPr>
-          <m:t xml:space="preserve"> </m:t>
+          <m:t xml:space="preserve">  </m:t>
         </m:r>
       </m:oMath>
       <w:r>
@@ -7425,7 +6862,7 @@
           </mc:Choice>
           <mc:Fallback>
             <w:pict>
-              <v:shape w14:anchorId="491D310C" id="Straight Arrow Connector 29" o:spid="_x0000_s1026" type="#_x0000_t32" style="position:absolute;margin-left:9.15pt;margin-top:.75pt;width:0;height:43.2pt;z-index:251676672;visibility:visible;mso-wrap-style:square;mso-height-percent:0;mso-wrap-distance-left:9pt;mso-wrap-distance-top:0;mso-wrap-distance-right:9pt;mso-wrap-distance-bottom:0;mso-position-horizontal:absolute;mso-position-horizontal-relative:text;mso-position-vertical:absolute;mso-position-vertical-relative:text;mso-height-percent:0;mso-height-relative:margin" o:gfxdata="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" strokecolor="black [3213]" strokeweight="1pt">
+              <v:shape w14:anchorId="3BD33A03" id="Straight Arrow Connector 29" o:spid="_x0000_s1026" type="#_x0000_t32" style="position:absolute;margin-left:9.15pt;margin-top:.75pt;width:0;height:43.2pt;z-index:251676672;visibility:visible;mso-wrap-style:square;mso-height-percent:0;mso-wrap-distance-left:9pt;mso-wrap-distance-top:0;mso-wrap-distance-right:9pt;mso-wrap-distance-bottom:0;mso-position-horizontal:absolute;mso-position-horizontal-relative:text;mso-position-vertical:absolute;mso-position-vertical-relative:text;mso-height-percent:0;mso-height-relative:margin" o:gfxdata="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" strokecolor="black [3213]" strokeweight="1pt">
                 <v:stroke dashstyle="dash" endarrow="block" joinstyle="miter"/>
               </v:shape>
             </w:pict>
@@ -7741,25 +7178,7 @@
           <w:rPr>
             <w:rFonts w:ascii="Cambria Math" w:eastAsiaTheme="minorEastAsia" w:hAnsi="Cambria Math"/>
           </w:rPr>
-          <m:t>=</m:t>
-        </m:r>
-        <m:r>
-          <w:rPr>
-            <w:rFonts w:ascii="Cambria Math" w:eastAsiaTheme="minorEastAsia" w:hAnsi="Cambria Math"/>
-          </w:rPr>
-          <m:t>x+4</m:t>
-        </m:r>
-        <m:r>
-          <w:rPr>
-            <w:rFonts w:ascii="Cambria Math" w:eastAsiaTheme="minorEastAsia" w:hAnsi="Cambria Math"/>
-          </w:rPr>
-          <m:t>=0+4=4</m:t>
-        </m:r>
-        <m:r>
-          <w:rPr>
-            <w:rFonts w:ascii="Cambria Math" w:eastAsiaTheme="minorEastAsia" w:hAnsi="Cambria Math"/>
-          </w:rPr>
-          <m:t xml:space="preserve"> </m:t>
+          <m:t xml:space="preserve">=x+4=0+4=4 </m:t>
         </m:r>
       </m:oMath>
     </w:p>
@@ -7946,13 +7365,7 @@
                     <w:rPr>
                       <w:rFonts w:ascii="Cambria Math" w:hAnsi="Cambria Math"/>
                     </w:rPr>
-                    <m:t>x→</m:t>
-                  </m:r>
-                  <m:r>
-                    <w:rPr>
-                      <w:rFonts w:ascii="Cambria Math" w:hAnsi="Cambria Math"/>
-                    </w:rPr>
-                    <m:t>8</m:t>
+                    <m:t>x→8</m:t>
                   </m:r>
                 </m:lim>
               </m:limLow>
@@ -8024,13 +7437,7 @@
                 <w:rPr>
                   <w:rFonts w:ascii="Cambria Math" w:eastAsiaTheme="minorEastAsia" w:hAnsi="Cambria Math"/>
                 </w:rPr>
-                <m:t>-</m:t>
-              </m:r>
-              <m:r>
-                <w:rPr>
-                  <w:rFonts w:ascii="Cambria Math" w:eastAsiaTheme="minorEastAsia" w:hAnsi="Cambria Math"/>
-                </w:rPr>
-                <m:t>3</m:t>
+                <m:t>-3</m:t>
               </m:r>
             </m:num>
             <m:den>
@@ -8038,13 +7445,7 @@
                 <w:rPr>
                   <w:rFonts w:ascii="Cambria Math" w:eastAsiaTheme="minorEastAsia" w:hAnsi="Cambria Math"/>
                 </w:rPr>
-                <m:t>x</m:t>
-              </m:r>
-              <m:r>
-                <w:rPr>
-                  <w:rFonts w:ascii="Cambria Math" w:eastAsiaTheme="minorEastAsia" w:hAnsi="Cambria Math"/>
-                </w:rPr>
-                <m:t>-8</m:t>
+                <m:t>x-8</m:t>
               </m:r>
             </m:den>
           </m:f>
@@ -8197,13 +7598,7 @@
                 <w:rPr>
                   <w:rFonts w:ascii="Cambria Math" w:eastAsiaTheme="minorEastAsia" w:hAnsi="Cambria Math"/>
                 </w:rPr>
-                <m:t>x+1</m:t>
-              </m:r>
-              <m:r>
-                <w:rPr>
-                  <w:rFonts w:ascii="Cambria Math" w:eastAsiaTheme="minorEastAsia" w:hAnsi="Cambria Math"/>
-                </w:rPr>
-                <m:t>-3</m:t>
+                <m:t>x+1-3</m:t>
               </m:r>
               <m:rad>
                 <m:radPr>
@@ -8337,13 +7732,7 @@
                 <w:rPr>
                   <w:rFonts w:ascii="Cambria Math" w:eastAsiaTheme="minorEastAsia" w:hAnsi="Cambria Math"/>
                 </w:rPr>
-                <m:t>x+1</m:t>
-              </m:r>
-              <m:r>
-                <w:rPr>
-                  <w:rFonts w:ascii="Cambria Math" w:eastAsiaTheme="minorEastAsia" w:hAnsi="Cambria Math"/>
-                </w:rPr>
-                <m:t>-9</m:t>
+                <m:t>x+1-9</m:t>
               </m:r>
             </m:num>
             <m:den>
@@ -8609,13 +7998,7 @@
                     <w:rPr>
                       <w:rFonts w:ascii="Cambria Math" w:eastAsiaTheme="minorEastAsia" w:hAnsi="Cambria Math"/>
                     </w:rPr>
-                    <m:t>+</m:t>
-                  </m:r>
-                  <m:r>
-                    <w:rPr>
-                      <w:rFonts w:ascii="Cambria Math" w:eastAsiaTheme="minorEastAsia" w:hAnsi="Cambria Math"/>
-                    </w:rPr>
-                    <m:t>3</m:t>
+                    <m:t>+3</m:t>
                   </m:r>
                 </m:e>
               </m:d>
@@ -9557,13 +8940,7 @@
                   <w:rPr>
                     <w:rFonts w:ascii="Cambria Math" w:hAnsi="Cambria Math"/>
                   </w:rPr>
-                  <m:t>x→</m:t>
-                </m:r>
-                <m:r>
-                  <w:rPr>
-                    <w:rFonts w:ascii="Cambria Math" w:hAnsi="Cambria Math"/>
-                  </w:rPr>
-                  <m:t>0</m:t>
+                  <m:t>x→0</m:t>
                 </m:r>
               </m:lim>
             </m:limLow>
@@ -9781,19 +9158,7 @@
           <w:rPr>
             <w:rFonts w:ascii="Cambria Math" w:eastAsiaTheme="minorEastAsia" w:hAnsi="Cambria Math"/>
           </w:rPr>
-          <m:t xml:space="preserve">= </m:t>
-        </m:r>
-        <m:r>
-          <w:rPr>
-            <w:rFonts w:ascii="Cambria Math" w:eastAsiaTheme="minorEastAsia" w:hAnsi="Cambria Math"/>
-          </w:rPr>
-          <m:t>1</m:t>
-        </m:r>
-        <m:r>
-          <w:rPr>
-            <w:rFonts w:ascii="Cambria Math" w:eastAsiaTheme="minorEastAsia" w:hAnsi="Cambria Math"/>
-          </w:rPr>
-          <m:t xml:space="preserve"> .</m:t>
+          <m:t>= 1 .</m:t>
         </m:r>
         <m:d>
           <m:dPr>
@@ -9868,13 +9233,7 @@
           <w:rPr>
             <w:rFonts w:ascii="Cambria Math" w:eastAsiaTheme="minorEastAsia" w:hAnsi="Cambria Math"/>
           </w:rPr>
-          <m:t>=2</m:t>
-        </m:r>
-        <m:r>
-          <w:rPr>
-            <w:rFonts w:ascii="Cambria Math" w:eastAsiaTheme="minorEastAsia" w:hAnsi="Cambria Math"/>
-          </w:rPr>
-          <m:t xml:space="preserve"> </m:t>
+          <m:t xml:space="preserve">=2 </m:t>
         </m:r>
       </m:oMath>
       <w:r>
@@ -9966,13 +9325,7 @@
                   <w:rPr>
                     <w:rFonts w:ascii="Cambria Math" w:hAnsi="Cambria Math"/>
                   </w:rPr>
-                  <m:t>x→</m:t>
-                </m:r>
-                <m:r>
-                  <w:rPr>
-                    <w:rFonts w:ascii="Cambria Math" w:hAnsi="Cambria Math"/>
-                  </w:rPr>
-                  <m:t>0</m:t>
+                  <m:t>x→0</m:t>
                 </m:r>
               </m:lim>
             </m:limLow>
@@ -10053,13 +9406,7 @@
               <w:rPr>
                 <w:rFonts w:ascii="Cambria Math" w:eastAsiaTheme="minorEastAsia" w:hAnsi="Cambria Math"/>
               </w:rPr>
-              <m:t>4</m:t>
-            </m:r>
-            <m:r>
-              <w:rPr>
-                <w:rFonts w:ascii="Cambria Math" w:eastAsiaTheme="minorEastAsia" w:hAnsi="Cambria Math"/>
-              </w:rPr>
-              <m:t>x</m:t>
+              <m:t>4x</m:t>
             </m:r>
           </m:den>
         </m:f>
@@ -10358,13 +9705,7 @@
                   <w:rPr>
                     <w:rFonts w:ascii="Cambria Math" w:hAnsi="Cambria Math"/>
                   </w:rPr>
-                  <m:t>x→</m:t>
-                </m:r>
-                <m:r>
-                  <w:rPr>
-                    <w:rFonts w:ascii="Cambria Math" w:hAnsi="Cambria Math"/>
-                  </w:rPr>
-                  <m:t>0</m:t>
+                  <m:t>x→0</m:t>
                 </m:r>
               </m:lim>
             </m:limLow>
@@ -10455,13 +9796,7 @@
           <w:rPr>
             <w:rFonts w:ascii="Cambria Math" w:eastAsiaTheme="minorEastAsia" w:hAnsi="Cambria Math"/>
           </w:rPr>
-          <m:t>=</m:t>
-        </m:r>
-        <m:r>
-          <w:rPr>
-            <w:rFonts w:ascii="Cambria Math" w:eastAsiaTheme="minorEastAsia" w:hAnsi="Cambria Math"/>
-          </w:rPr>
-          <m:t>1+</m:t>
+          <m:t>=1+</m:t>
         </m:r>
         <m:f>
           <m:fPr>
@@ -10555,13 +9890,7 @@
                   <w:rPr>
                     <w:rFonts w:ascii="Cambria Math" w:hAnsi="Cambria Math"/>
                   </w:rPr>
-                  <m:t>x→</m:t>
-                </m:r>
-                <m:r>
-                  <w:rPr>
-                    <w:rFonts w:ascii="Cambria Math" w:hAnsi="Cambria Math"/>
-                  </w:rPr>
-                  <m:t>0</m:t>
+                  <m:t>x→0</m:t>
                 </m:r>
               </m:lim>
             </m:limLow>
@@ -11076,19 +10405,7 @@
           <w:rPr>
             <w:rFonts w:ascii="Cambria Math" w:eastAsiaTheme="minorEastAsia" w:hAnsi="Cambria Math"/>
           </w:rPr>
-          <m:t xml:space="preserve">= </m:t>
-        </m:r>
-        <m:r>
-          <w:rPr>
-            <w:rFonts w:ascii="Cambria Math" w:eastAsiaTheme="minorEastAsia" w:hAnsi="Cambria Math"/>
-          </w:rPr>
-          <m:t>1</m:t>
-        </m:r>
-        <m:r>
-          <w:rPr>
-            <w:rFonts w:ascii="Cambria Math" w:eastAsiaTheme="minorEastAsia" w:hAnsi="Cambria Math"/>
-          </w:rPr>
-          <m:t xml:space="preserve"> .</m:t>
+          <m:t>= 1 .</m:t>
         </m:r>
         <m:f>
           <m:fPr>
@@ -11129,13 +10446,7 @@
           <w:rPr>
             <w:rFonts w:ascii="Cambria Math" w:eastAsiaTheme="minorEastAsia" w:hAnsi="Cambria Math"/>
           </w:rPr>
-          <m:t>=</m:t>
-        </m:r>
-        <m:r>
-          <w:rPr>
-            <w:rFonts w:ascii="Cambria Math" w:eastAsiaTheme="minorEastAsia" w:hAnsi="Cambria Math"/>
-          </w:rPr>
-          <m:t>1.</m:t>
+          <m:t>=1.</m:t>
         </m:r>
         <m:f>
           <m:fPr>
@@ -11244,16 +10555,7 @@
             <w:sz w:val="16"/>
             <w:szCs w:val="16"/>
           </w:rPr>
-          <m:t xml:space="preserve"> </m:t>
-        </m:r>
-        <m:r>
-          <w:rPr>
-            <w:rFonts w:ascii="Cambria Math" w:hAnsi="Cambria Math"/>
-            <w:color w:val="FF0000"/>
-            <w:sz w:val="16"/>
-            <w:szCs w:val="16"/>
-          </w:rPr>
-          <m:t>tan=</m:t>
+          <m:t xml:space="preserve"> tan=</m:t>
         </m:r>
         <m:f>
           <m:fPr>
@@ -11374,16 +10676,7 @@
             <w:sz w:val="18"/>
             <w:szCs w:val="18"/>
           </w:rPr>
-          <m:t>|x|</m:t>
-        </m:r>
-        <m:r>
-          <w:rPr>
-            <w:rFonts w:ascii="Cambria Math" w:hAnsi="Cambria Math"/>
-            <w:color w:val="FF0000"/>
-            <w:sz w:val="18"/>
-            <w:szCs w:val="18"/>
-          </w:rPr>
-          <m:t>=</m:t>
+          <m:t>|x|=</m:t>
         </m:r>
         <m:d>
           <m:dPr>
@@ -11559,13 +10852,7 @@
                   <w:rPr>
                     <w:rFonts w:ascii="Cambria Math" w:hAnsi="Cambria Math"/>
                   </w:rPr>
-                  <m:t>x→</m:t>
-                </m:r>
-                <m:r>
-                  <w:rPr>
-                    <w:rFonts w:ascii="Cambria Math" w:hAnsi="Cambria Math"/>
-                  </w:rPr>
-                  <m:t>2</m:t>
+                  <m:t>x→2</m:t>
                 </m:r>
               </m:lim>
             </m:limLow>
@@ -11964,17 +11251,803 @@
       <w:pPr>
         <w:spacing w:after="0"/>
         <w:ind w:left="720" w:firstLine="144"/>
+        <w:rPr>
+          <w:rStyle w:val="Hyperlink"/>
+        </w:rPr>
+      </w:pPr>
+      <w:hyperlink r:id="rId12" w:history="1">
+        <w:r>
+          <w:rPr>
+            <w:rStyle w:val="Hyperlink"/>
+          </w:rPr>
+          <w:t>https://www.youtube.com/watch?v=nViVR1rImUE</w:t>
+        </w:r>
+      </w:hyperlink>
+    </w:p>
+    <w:p>
+      <w:pPr>
+        <w:spacing w:after="0"/>
+        <w:ind w:left="720" w:firstLine="144"/>
+        <w:rPr>
+          <w:b/>
+          <w:bCs/>
+        </w:rPr>
+      </w:pPr>
+      <w:r>
+        <w:rPr>
+          <w:rStyle w:val="Hyperlink"/>
+          <w:b/>
+          <w:bCs/>
+          <w:color w:val="auto"/>
+          <w:u w:val="none"/>
+        </w:rPr>
+        <w:t>Limits at infi</w:t>
+      </w:r>
+      <w:r>
+        <w:rPr>
+          <w:rStyle w:val="Hyperlink"/>
+          <w:b/>
+          <w:bCs/>
+          <w:color w:val="auto"/>
+          <w:u w:val="none"/>
+        </w:rPr>
+        <w:t>ni</w:t>
+      </w:r>
+      <w:r>
+        <w:rPr>
+          <w:rStyle w:val="Hyperlink"/>
+          <w:b/>
+          <w:bCs/>
+          <w:color w:val="auto"/>
+          <w:u w:val="none"/>
+        </w:rPr>
+        <w:t>ty</w:t>
+      </w:r>
+    </w:p>
+    <w:p>
+      <w:pPr>
+        <w:spacing w:after="0"/>
+        <w:ind w:left="720" w:firstLine="144"/>
+        <w:rPr>
+          <w:b/>
+          <w:bCs/>
+        </w:rPr>
+      </w:pPr>
+      <w:r>
+        <w:rPr>
+          <w:b/>
+          <w:bCs/>
+        </w:rPr>
+        <w:t xml:space="preserve"> </w:t>
+      </w:r>
+    </w:p>
+    <w:p>
+      <w:pPr>
+        <w:spacing w:after="0"/>
+        <w:ind w:left="432"/>
+      </w:pPr>
+      <w:r>
+        <w:t>[8]</w:t>
+      </w:r>
+      <w:r>
+        <w:tab/>
+      </w:r>
+      <w:r>
+        <w:tab/>
+      </w:r>
+      <w:r>
+        <w:t>Polynomial/Constant</w:t>
+      </w:r>
+    </w:p>
+    <w:p>
+      <w:pPr>
+        <w:spacing w:after="0"/>
+        <w:ind w:left="432"/>
+        <w:rPr>
+          <w:rFonts w:eastAsiaTheme="minorEastAsia"/>
+        </w:rPr>
+      </w:pPr>
+      <w:r>
+        <w:tab/>
+      </w:r>
+      <w:r>
+        <w:tab/>
+      </w:r>
+      <w:r>
+        <w:tab/>
+      </w:r>
+      <w:r>
+        <w:tab/>
+      </w:r>
+      <m:oMath>
+        <m:func>
+          <m:funcPr>
+            <m:ctrlPr>
+              <w:rPr>
+                <w:rFonts w:ascii="Cambria Math" w:eastAsiaTheme="minorEastAsia" w:hAnsi="Cambria Math"/>
+                <w:i/>
+              </w:rPr>
+            </m:ctrlPr>
+          </m:funcPr>
+          <m:fName>
+            <m:limLow>
+              <m:limLowPr>
+                <m:ctrlPr>
+                  <w:rPr>
+                    <w:rFonts w:ascii="Cambria Math" w:eastAsiaTheme="minorEastAsia" w:hAnsi="Cambria Math"/>
+                    <w:i/>
+                  </w:rPr>
+                </m:ctrlPr>
+              </m:limLowPr>
+              <m:e>
+                <m:r>
+                  <m:rPr>
+                    <m:sty m:val="p"/>
+                  </m:rPr>
+                  <w:rPr>
+                    <w:rFonts w:ascii="Cambria Math" w:hAnsi="Cambria Math"/>
+                  </w:rPr>
+                  <m:t>lim</m:t>
+                </m:r>
+              </m:e>
+              <m:lim>
+                <m:r>
+                  <w:rPr>
+                    <w:rFonts w:ascii="Cambria Math" w:hAnsi="Cambria Math"/>
+                  </w:rPr>
+                  <m:t>x→∞</m:t>
+                </m:r>
+              </m:lim>
+            </m:limLow>
+          </m:fName>
+          <m:e>
+            <m:r>
+              <w:rPr>
+                <w:rFonts w:ascii="Cambria Math" w:eastAsiaTheme="minorEastAsia" w:hAnsi="Cambria Math"/>
+              </w:rPr>
+              <m:t>f(x)</m:t>
+            </m:r>
+          </m:e>
+        </m:func>
+        <m:r>
+          <w:rPr>
+            <w:rFonts w:ascii="Cambria Math" w:eastAsiaTheme="minorEastAsia" w:hAnsi="Cambria Math"/>
+          </w:rPr>
+          <m:t>=</m:t>
+        </m:r>
+        <m:r>
+          <w:rPr>
+            <w:rFonts w:ascii="Cambria Math" w:eastAsiaTheme="minorEastAsia" w:hAnsi="Cambria Math"/>
+          </w:rPr>
+          <m:t>2x</m:t>
+        </m:r>
+        <m:r>
+          <w:rPr>
+            <w:rFonts w:ascii="Cambria Math" w:eastAsiaTheme="minorEastAsia" w:hAnsi="Cambria Math"/>
+          </w:rPr>
+          <m:t xml:space="preserve">= </m:t>
+        </m:r>
+        <m:r>
+          <w:rPr>
+            <w:rFonts w:ascii="Cambria Math" w:hAnsi="Cambria Math"/>
+          </w:rPr>
+          <m:t>∞</m:t>
+        </m:r>
+      </m:oMath>
+      <w:r>
+        <w:rPr>
+          <w:rFonts w:eastAsiaTheme="minorEastAsia"/>
+        </w:rPr>
+        <w:tab/>
+      </w:r>
+      <w:r>
+        <w:rPr>
+          <w:rFonts w:eastAsiaTheme="minorEastAsia"/>
+        </w:rPr>
+        <w:tab/>
+      </w:r>
+      <w:r>
+        <w:rPr>
+          <w:rFonts w:eastAsiaTheme="minorEastAsia"/>
+        </w:rPr>
+        <w:tab/>
+      </w:r>
+      <w:r>
+        <w:rPr>
+          <w:rFonts w:eastAsiaTheme="minorEastAsia"/>
+        </w:rPr>
+        <w:tab/>
+      </w:r>
+      <w:r>
+        <w:rPr>
+          <w:rFonts w:eastAsiaTheme="minorEastAsia"/>
+        </w:rPr>
+        <w:tab/>
+      </w:r>
+      <w:r>
+        <w:rPr>
+          <w:rFonts w:eastAsiaTheme="minorEastAsia"/>
+        </w:rPr>
+        <w:tab/>
+      </w:r>
+      <w:r>
+        <w:rPr>
+          <w:rFonts w:eastAsiaTheme="minorEastAsia"/>
+        </w:rPr>
+        <w:tab/>
+      </w:r>
+      <w:r>
+        <w:rPr>
+          <w:rFonts w:eastAsiaTheme="minorEastAsia"/>
+        </w:rPr>
+        <w:tab/>
+      </w:r>
+      <w:r>
+        <w:rPr>
+          <w:rFonts w:eastAsiaTheme="minorEastAsia"/>
+        </w:rPr>
+        <w:tab/>
+      </w:r>
+      <w:r>
+        <w:rPr>
+          <w:rFonts w:eastAsiaTheme="minorEastAsia"/>
+        </w:rPr>
+        <w:tab/>
+      </w:r>
+      <m:oMath>
+        <m:func>
+          <m:funcPr>
+            <m:ctrlPr>
+              <w:rPr>
+                <w:rFonts w:ascii="Cambria Math" w:eastAsiaTheme="minorEastAsia" w:hAnsi="Cambria Math"/>
+                <w:i/>
+              </w:rPr>
+            </m:ctrlPr>
+          </m:funcPr>
+          <m:fName>
+            <m:limLow>
+              <m:limLowPr>
+                <m:ctrlPr>
+                  <w:rPr>
+                    <w:rFonts w:ascii="Cambria Math" w:eastAsiaTheme="minorEastAsia" w:hAnsi="Cambria Math"/>
+                    <w:i/>
+                  </w:rPr>
+                </m:ctrlPr>
+              </m:limLowPr>
+              <m:e>
+                <m:r>
+                  <m:rPr>
+                    <m:sty m:val="p"/>
+                  </m:rPr>
+                  <w:rPr>
+                    <w:rFonts w:ascii="Cambria Math" w:hAnsi="Cambria Math"/>
+                  </w:rPr>
+                  <m:t>lim</m:t>
+                </m:r>
+              </m:e>
+              <m:lim>
+                <m:r>
+                  <w:rPr>
+                    <w:rFonts w:ascii="Cambria Math" w:hAnsi="Cambria Math"/>
+                  </w:rPr>
+                  <m:t>x→-∞</m:t>
+                </m:r>
+              </m:lim>
+            </m:limLow>
+          </m:fName>
+          <m:e>
+            <m:r>
+              <w:rPr>
+                <w:rFonts w:ascii="Cambria Math" w:eastAsiaTheme="minorEastAsia" w:hAnsi="Cambria Math"/>
+              </w:rPr>
+              <m:t>f(x)</m:t>
+            </m:r>
+          </m:e>
+        </m:func>
+        <m:r>
+          <w:rPr>
+            <w:rFonts w:ascii="Cambria Math" w:eastAsiaTheme="minorEastAsia" w:hAnsi="Cambria Math"/>
+          </w:rPr>
+          <m:t>=</m:t>
+        </m:r>
+        <m:r>
+          <w:rPr>
+            <w:rFonts w:ascii="Cambria Math" w:eastAsiaTheme="minorEastAsia" w:hAnsi="Cambria Math"/>
+          </w:rPr>
+          <m:t>2x</m:t>
+        </m:r>
+        <m:r>
+          <w:rPr>
+            <w:rFonts w:ascii="Cambria Math" w:eastAsiaTheme="minorEastAsia" w:hAnsi="Cambria Math"/>
+          </w:rPr>
+          <m:t xml:space="preserve">= </m:t>
+        </m:r>
+        <m:r>
+          <w:rPr>
+            <w:rFonts w:ascii="Cambria Math" w:hAnsi="Cambria Math"/>
+          </w:rPr>
+          <m:t>-</m:t>
+        </m:r>
+        <m:r>
+          <w:rPr>
+            <w:rFonts w:ascii="Cambria Math" w:hAnsi="Cambria Math"/>
+          </w:rPr>
+          <m:t>∞</m:t>
+        </m:r>
+      </m:oMath>
+    </w:p>
+    <w:p>
+      <w:pPr>
+        <w:spacing w:after="0"/>
+        <w:ind w:left="864" w:firstLine="144"/>
+        <w:rPr>
+          <w:rFonts w:eastAsiaTheme="minorEastAsia"/>
+        </w:rPr>
+      </w:pPr>
+      <m:oMath>
+        <m:func>
+          <m:funcPr>
+            <m:ctrlPr>
+              <w:rPr>
+                <w:rFonts w:ascii="Cambria Math" w:eastAsiaTheme="minorEastAsia" w:hAnsi="Cambria Math"/>
+                <w:i/>
+              </w:rPr>
+            </m:ctrlPr>
+          </m:funcPr>
+          <m:fName>
+            <m:limLow>
+              <m:limLowPr>
+                <m:ctrlPr>
+                  <w:rPr>
+                    <w:rFonts w:ascii="Cambria Math" w:eastAsiaTheme="minorEastAsia" w:hAnsi="Cambria Math"/>
+                    <w:i/>
+                  </w:rPr>
+                </m:ctrlPr>
+              </m:limLowPr>
+              <m:e>
+                <m:r>
+                  <m:rPr>
+                    <m:sty m:val="p"/>
+                  </m:rPr>
+                  <w:rPr>
+                    <w:rFonts w:ascii="Cambria Math" w:hAnsi="Cambria Math"/>
+                  </w:rPr>
+                  <m:t>lim</m:t>
+                </m:r>
+              </m:e>
+              <m:lim>
+                <m:r>
+                  <w:rPr>
+                    <w:rFonts w:ascii="Cambria Math" w:hAnsi="Cambria Math"/>
+                  </w:rPr>
+                  <m:t>x→∞</m:t>
+                </m:r>
+              </m:lim>
+            </m:limLow>
+          </m:fName>
+          <m:e>
+            <m:r>
+              <w:rPr>
+                <w:rFonts w:ascii="Cambria Math" w:eastAsiaTheme="minorEastAsia" w:hAnsi="Cambria Math"/>
+              </w:rPr>
+              <m:t>f(x)</m:t>
+            </m:r>
+          </m:e>
+        </m:func>
+        <m:r>
+          <w:rPr>
+            <w:rFonts w:ascii="Cambria Math" w:eastAsiaTheme="minorEastAsia" w:hAnsi="Cambria Math"/>
+          </w:rPr>
+          <m:t>=</m:t>
+        </m:r>
+        <m:sSup>
+          <m:sSupPr>
+            <m:ctrlPr>
+              <w:rPr>
+                <w:rFonts w:ascii="Cambria Math" w:eastAsiaTheme="minorEastAsia" w:hAnsi="Cambria Math"/>
+                <w:i/>
+              </w:rPr>
+            </m:ctrlPr>
+          </m:sSupPr>
+          <m:e>
+            <m:r>
+              <w:rPr>
+                <w:rFonts w:ascii="Cambria Math" w:eastAsiaTheme="minorEastAsia" w:hAnsi="Cambria Math"/>
+              </w:rPr>
+              <m:t>x</m:t>
+            </m:r>
+          </m:e>
+          <m:sup>
+            <m:r>
+              <w:rPr>
+                <w:rFonts w:ascii="Cambria Math" w:eastAsiaTheme="minorEastAsia" w:hAnsi="Cambria Math"/>
+              </w:rPr>
+              <m:t>2</m:t>
+            </m:r>
+          </m:sup>
+        </m:sSup>
+        <m:r>
+          <w:rPr>
+            <w:rFonts w:ascii="Cambria Math" w:eastAsiaTheme="minorEastAsia" w:hAnsi="Cambria Math"/>
+          </w:rPr>
+          <m:t>+2x+5</m:t>
+        </m:r>
+        <m:r>
+          <w:rPr>
+            <w:rFonts w:ascii="Cambria Math" w:eastAsiaTheme="minorEastAsia" w:hAnsi="Cambria Math"/>
+          </w:rPr>
+          <m:t xml:space="preserve">= </m:t>
+        </m:r>
+        <m:r>
+          <w:rPr>
+            <w:rFonts w:ascii="Cambria Math" w:hAnsi="Cambria Math"/>
+          </w:rPr>
+          <m:t>∞</m:t>
+        </m:r>
+      </m:oMath>
+      <w:r>
+        <w:rPr>
+          <w:rFonts w:eastAsiaTheme="minorEastAsia"/>
+        </w:rPr>
+        <w:tab/>
+      </w:r>
+      <w:r>
+        <w:rPr>
+          <w:rFonts w:eastAsiaTheme="minorEastAsia"/>
+        </w:rPr>
+        <w:tab/>
+      </w:r>
+      <w:r>
+        <w:rPr>
+          <w:rFonts w:eastAsiaTheme="minorEastAsia"/>
+        </w:rPr>
+        <w:tab/>
+      </w:r>
+      <w:r>
+        <w:rPr>
+          <w:rFonts w:eastAsiaTheme="minorEastAsia"/>
+        </w:rPr>
+        <w:tab/>
+      </w:r>
+      <m:oMath>
+        <m:func>
+          <m:funcPr>
+            <m:ctrlPr>
+              <w:rPr>
+                <w:rFonts w:ascii="Cambria Math" w:eastAsiaTheme="minorEastAsia" w:hAnsi="Cambria Math"/>
+                <w:i/>
+              </w:rPr>
+            </m:ctrlPr>
+          </m:funcPr>
+          <m:fName>
+            <m:limLow>
+              <m:limLowPr>
+                <m:ctrlPr>
+                  <w:rPr>
+                    <w:rFonts w:ascii="Cambria Math" w:eastAsiaTheme="minorEastAsia" w:hAnsi="Cambria Math"/>
+                    <w:i/>
+                  </w:rPr>
+                </m:ctrlPr>
+              </m:limLowPr>
+              <m:e>
+                <m:r>
+                  <m:rPr>
+                    <m:sty m:val="p"/>
+                  </m:rPr>
+                  <w:rPr>
+                    <w:rFonts w:ascii="Cambria Math" w:hAnsi="Cambria Math"/>
+                  </w:rPr>
+                  <m:t>lim</m:t>
+                </m:r>
+              </m:e>
+              <m:lim>
+                <m:r>
+                  <w:rPr>
+                    <w:rFonts w:ascii="Cambria Math" w:hAnsi="Cambria Math"/>
+                  </w:rPr>
+                  <m:t>x→</m:t>
+                </m:r>
+                <m:r>
+                  <w:rPr>
+                    <w:rFonts w:ascii="Cambria Math" w:hAnsi="Cambria Math"/>
+                  </w:rPr>
+                  <m:t>-</m:t>
+                </m:r>
+                <m:r>
+                  <w:rPr>
+                    <w:rFonts w:ascii="Cambria Math" w:hAnsi="Cambria Math"/>
+                  </w:rPr>
+                  <m:t>∞</m:t>
+                </m:r>
+              </m:lim>
+            </m:limLow>
+          </m:fName>
+          <m:e>
+            <m:r>
+              <w:rPr>
+                <w:rFonts w:ascii="Cambria Math" w:eastAsiaTheme="minorEastAsia" w:hAnsi="Cambria Math"/>
+              </w:rPr>
+              <m:t>f(x)</m:t>
+            </m:r>
+          </m:e>
+        </m:func>
+        <m:r>
+          <w:rPr>
+            <w:rFonts w:ascii="Cambria Math" w:eastAsiaTheme="minorEastAsia" w:hAnsi="Cambria Math"/>
+          </w:rPr>
+          <m:t>=</m:t>
+        </m:r>
+        <m:sSup>
+          <m:sSupPr>
+            <m:ctrlPr>
+              <w:rPr>
+                <w:rFonts w:ascii="Cambria Math" w:eastAsiaTheme="minorEastAsia" w:hAnsi="Cambria Math"/>
+                <w:i/>
+              </w:rPr>
+            </m:ctrlPr>
+          </m:sSupPr>
+          <m:e>
+            <m:r>
+              <w:rPr>
+                <w:rFonts w:ascii="Cambria Math" w:eastAsiaTheme="minorEastAsia" w:hAnsi="Cambria Math"/>
+              </w:rPr>
+              <m:t>x</m:t>
+            </m:r>
+          </m:e>
+          <m:sup>
+            <m:r>
+              <w:rPr>
+                <w:rFonts w:ascii="Cambria Math" w:eastAsiaTheme="minorEastAsia" w:hAnsi="Cambria Math"/>
+              </w:rPr>
+              <m:t>2</m:t>
+            </m:r>
+          </m:sup>
+        </m:sSup>
+        <m:r>
+          <w:rPr>
+            <w:rFonts w:ascii="Cambria Math" w:eastAsiaTheme="minorEastAsia" w:hAnsi="Cambria Math"/>
+          </w:rPr>
+          <m:t xml:space="preserve">+2x+5= </m:t>
+        </m:r>
+        <m:r>
+          <w:rPr>
+            <w:rFonts w:ascii="Cambria Math" w:hAnsi="Cambria Math"/>
+          </w:rPr>
+          <m:t>∞</m:t>
+        </m:r>
+      </m:oMath>
+      <w:r>
+        <w:rPr>
+          <w:rFonts w:eastAsiaTheme="minorEastAsia"/>
+        </w:rPr>
+        <w:tab/>
+      </w:r>
+    </w:p>
+    <w:p>
+      <w:pPr>
+        <w:spacing w:after="0"/>
+        <w:ind w:left="864" w:firstLine="144"/>
+      </w:pPr>
+      <w:r>
+        <w:rPr>
+          <w:rFonts w:eastAsiaTheme="minorEastAsia"/>
+        </w:rPr>
+        <w:tab/>
+      </w:r>
+      <w:r>
+        <w:rPr>
+          <w:rFonts w:eastAsiaTheme="minorEastAsia"/>
+        </w:rPr>
+        <w:tab/>
+      </w:r>
+      <w:r>
+        <w:rPr>
+          <w:rFonts w:eastAsiaTheme="minorEastAsia"/>
+        </w:rPr>
+        <w:tab/>
+      </w:r>
+      <w:r>
+        <w:rPr>
+          <w:rFonts w:eastAsiaTheme="minorEastAsia"/>
+        </w:rPr>
+        <w:tab/>
+      </w:r>
+      <w:r>
+        <w:rPr>
+          <w:rFonts w:eastAsiaTheme="minorEastAsia"/>
+        </w:rPr>
+        <w:tab/>
+      </w:r>
+      <w:r>
+        <w:rPr>
+          <w:rFonts w:eastAsiaTheme="minorEastAsia"/>
+        </w:rPr>
+        <w:tab/>
+      </w:r>
+      <w:r>
+        <w:rPr>
+          <w:rFonts w:eastAsiaTheme="minorEastAsia"/>
+        </w:rPr>
+        <w:tab/>
+      </w:r>
+      <w:r>
+        <w:rPr>
+          <w:rFonts w:eastAsiaTheme="minorEastAsia"/>
+        </w:rPr>
+        <w:tab/>
+      </w:r>
+      <w:r>
+        <w:rPr>
+          <w:rFonts w:eastAsiaTheme="minorEastAsia"/>
+        </w:rPr>
+        <w:tab/>
+      </w:r>
+      <w:r>
+        <w:rPr>
+          <w:rFonts w:eastAsiaTheme="minorEastAsia"/>
+        </w:rPr>
+        <w:tab/>
+      </w:r>
+      <w:r>
+        <w:rPr>
+          <w:rFonts w:eastAsiaTheme="minorEastAsia"/>
+        </w:rPr>
+        <w:tab/>
+      </w:r>
+      <w:r>
+        <w:rPr>
+          <w:rFonts w:eastAsiaTheme="minorEastAsia"/>
+        </w:rPr>
+        <w:tab/>
+      </w:r>
+      <w:r>
+        <w:rPr>
+          <w:rFonts w:eastAsiaTheme="minorEastAsia"/>
+        </w:rPr>
+        <w:tab/>
+      </w:r>
+      <w:r>
+        <w:rPr>
+          <w:rFonts w:eastAsiaTheme="minorEastAsia"/>
+        </w:rPr>
+        <w:tab/>
+      </w:r>
+      <w:r>
+        <w:rPr>
+          <w:rFonts w:eastAsiaTheme="minorEastAsia"/>
+        </w:rPr>
+        <w:tab/>
+      </w:r>
+      <w:r>
+        <w:rPr>
+          <w:rFonts w:eastAsiaTheme="minorEastAsia"/>
+        </w:rPr>
+        <w:tab/>
+      </w:r>
+      <w:r>
+        <w:rPr>
+          <w:rFonts w:eastAsiaTheme="minorEastAsia"/>
+        </w:rPr>
+        <w:tab/>
+      </w:r>
+      <w:r>
+        <w:rPr>
+          <w:rFonts w:eastAsiaTheme="minorEastAsia"/>
+        </w:rPr>
+        <w:tab/>
+      </w:r>
+      <w:r>
+        <w:rPr>
+          <w:rFonts w:eastAsiaTheme="minorEastAsia"/>
+        </w:rPr>
+        <w:tab/>
+      </w:r>
+      <w:r>
+        <w:rPr>
+          <w:rFonts w:eastAsiaTheme="minorEastAsia"/>
+        </w:rPr>
+        <w:tab/>
+      </w:r>
+      <w:r>
+        <w:rPr>
+          <w:rFonts w:eastAsiaTheme="minorEastAsia"/>
+        </w:rPr>
+        <w:tab/>
+      </w:r>
+      <w:r>
+        <w:rPr>
+          <w:rFonts w:eastAsiaTheme="minorEastAsia"/>
+        </w:rPr>
+        <w:tab/>
+      </w:r>
+      <w:r>
+        <w:rPr>
+          <w:rFonts w:eastAsiaTheme="minorEastAsia"/>
+        </w:rPr>
+        <w:tab/>
+      </w:r>
+      <w:r>
+        <w:rPr>
+          <w:i/>
+          <w:iCs/>
+          <w:color w:val="FF0000"/>
+          <w:sz w:val="16"/>
+          <w:szCs w:val="16"/>
+        </w:rPr>
+        <w:t xml:space="preserve">Lower degree terms (2x and 5) </w:t>
+      </w:r>
+      <w:r>
+        <w:rPr>
+          <w:i/>
+          <w:iCs/>
+          <w:color w:val="FF0000"/>
+          <w:sz w:val="16"/>
+          <w:szCs w:val="16"/>
+        </w:rPr>
+        <w:t>dont</w:t>
+      </w:r>
+      <w:r>
+        <w:rPr>
+          <w:i/>
+          <w:iCs/>
+          <w:color w:val="FF0000"/>
+          <w:sz w:val="16"/>
+          <w:szCs w:val="16"/>
+        </w:rPr>
+        <w:t xml:space="preserve"> matter here</w:t>
+      </w:r>
+    </w:p>
+    <w:p>
+      <w:pPr>
+        <w:spacing w:after="0"/>
+        <w:ind w:left="432"/>
       </w:pPr>
     </w:p>
     <w:p>
       <w:pPr>
         <w:spacing w:after="0"/>
+        <w:ind w:left="432"/>
       </w:pPr>
+      <w:r>
+        <w:t>[9]</w:t>
+      </w:r>
+      <w:r>
+        <w:tab/>
+      </w:r>
+      <w:r>
+        <w:tab/>
+        <w:t>Rational</w:t>
+      </w:r>
     </w:p>
     <w:p>
       <w:pPr>
         <w:spacing w:after="0"/>
+        <w:ind w:left="432"/>
       </w:pPr>
+      <w:r>
+        <w:t>[10]</w:t>
+      </w:r>
+      <w:r>
+        <w:tab/>
+      </w:r>
+      <w:r>
+        <w:t xml:space="preserve">Trig functions </w:t>
+      </w:r>
+    </w:p>
+    <w:p>
+      <w:pPr>
+        <w:spacing w:after="0"/>
+        <w:ind w:left="432"/>
+      </w:pPr>
+      <w:r>
+        <w:t>[11]</w:t>
+      </w:r>
+      <w:r>
+        <w:tab/>
+      </w:r>
+      <w:r>
+        <w:t>Exponential</w:t>
+      </w:r>
     </w:p>
     <w:p>
       <w:pPr>

</xml_diff>

<commit_message>
Added notes on integration
</commit_message>
<xml_diff>
--- a/year2/MAT1613/Notes for MAT1613.docx
+++ b/year2/MAT1613/Notes for MAT1613.docx
@@ -16455,6 +16455,10 @@
                     </w:txbxContent>
                   </v:textbox>
                 </v:shape>
+                <v:shapetype id="_x0000_t32" coordsize="21600,21600" o:spt="32" o:oned="t" path="m,l21600,21600e" filled="f">
+                  <v:path arrowok="t" fillok="f" o:connecttype="none"/>
+                  <o:lock v:ext="edit" shapetype="t"/>
+                </v:shapetype>
                 <v:shape id="Straight Arrow Connector 31" o:spid="_x0000_s1031" type="#_x0000_t32" style="position:absolute;left:2116;top:2540;width:0;height:1524;visibility:visible;mso-wrap-style:square" o:connectortype="straight" o:gfxdata="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" strokecolor="black [3213]" strokeweight=".5pt">
                   <v:stroke endarrow="block" joinstyle="miter"/>
                 </v:shape>
@@ -31153,7 +31157,7 @@
             </m:sSup>
             <m:ctrlPr>
               <w:rPr>
-                <w:rFonts w:ascii="Cambria Math" w:eastAsiaTheme="minorEastAsia"/>
+                <w:rFonts w:ascii="Cambria Math" w:eastAsiaTheme="minorEastAsia" w:hAnsi="Cambria Math"/>
                 <w:color w:val="FF0000"/>
                 <w:szCs w:val="18"/>
                 <w:lang w:val="en-ZA"/>
@@ -31177,14 +31181,7 @@
             <w:rFonts w:ascii="Cambria Math" w:eastAsiaTheme="minorEastAsia" w:hAnsi="Cambria Math"/>
             <w:color w:val="FF0000"/>
           </w:rPr>
-          <m:t>+c</m:t>
-        </m:r>
-        <m:r>
-          <w:rPr>
-            <w:rFonts w:ascii="Cambria Math" w:eastAsiaTheme="minorEastAsia" w:hAnsi="Cambria Math"/>
-            <w:color w:val="FF0000"/>
-          </w:rPr>
-          <m:t xml:space="preserve">        n≠1</m:t>
+          <m:t>+c        n≠1</m:t>
         </m:r>
       </m:oMath>
       <w:r>
@@ -31452,13 +31449,7 @@
           <w:rPr>
             <w:rFonts w:ascii="Cambria Math" w:hAnsi="Cambria Math"/>
           </w:rPr>
-          <m:t>+1x</m:t>
-        </m:r>
-        <m:r>
-          <w:rPr>
-            <w:rFonts w:ascii="Cambria Math" w:hAnsi="Cambria Math"/>
-          </w:rPr>
-          <m:t>+c</m:t>
+          <m:t>+1x+c</m:t>
         </m:r>
       </m:oMath>
       <w:r>
@@ -34005,6 +33996,7 @@
     <w:p>
       <w:pPr>
         <w:spacing w:after="0"/>
+        <w:ind w:left="432"/>
       </w:pPr>
       <m:oMath>
         <m:nary>
@@ -34362,6 +34354,7 @@
     <w:p>
       <w:pPr>
         <w:spacing w:after="0"/>
+        <w:ind w:left="432"/>
       </w:pPr>
       <m:oMath>
         <m:nary>
@@ -34424,6 +34417,7 @@
     <w:p>
       <w:pPr>
         <w:spacing w:after="0"/>
+        <w:ind w:left="432"/>
       </w:pPr>
       <m:oMath>
         <m:f>
@@ -34492,6 +34486,7 @@
           <w:bottom w:val="single" w:sz="6" w:space="1" w:color="auto"/>
         </w:pBdr>
         <w:spacing w:after="0"/>
+        <w:ind w:left="432"/>
       </w:pPr>
       <m:oMath>
         <m:f>
@@ -34592,16 +34587,29 @@
           <w:bottom w:val="single" w:sz="6" w:space="1" w:color="auto"/>
         </w:pBdr>
         <w:spacing w:after="0"/>
-      </w:pPr>
-    </w:p>
-    <w:p>
-      <w:pPr>
-        <w:spacing w:after="0"/>
-      </w:pPr>
-    </w:p>
-    <w:p>
-      <w:pPr>
-        <w:spacing w:after="0"/>
+        <w:ind w:left="432"/>
+      </w:pPr>
+    </w:p>
+    <w:p>
+      <w:pPr>
+        <w:spacing w:after="0"/>
+        <w:rPr>
+          <w:rFonts w:eastAsiaTheme="minorEastAsia"/>
+        </w:rPr>
+      </w:pPr>
+    </w:p>
+    <w:p>
+      <w:pPr>
+        <w:spacing w:after="0"/>
+        <w:rPr>
+          <w:rFonts w:eastAsiaTheme="minorEastAsia"/>
+        </w:rPr>
+      </w:pPr>
+    </w:p>
+    <w:p>
+      <w:pPr>
+        <w:spacing w:after="0"/>
+        <w:ind w:left="432"/>
         <w:rPr>
           <w:rFonts w:asciiTheme="minorHAnsi" w:eastAsiaTheme="minorEastAsia" w:hAnsiTheme="minorHAnsi"/>
           <w:color w:val="FF0000"/>
@@ -34755,16 +34763,7 @@
             <w:sz w:val="18"/>
             <w:szCs w:val="18"/>
           </w:rPr>
-          <m:t>u=</m:t>
-        </m:r>
-        <m:r>
-          <w:rPr>
-            <w:rFonts w:ascii="Cambria Math" w:hAnsi="Cambria Math"/>
-            <w:color w:val="FF0000"/>
-            <w:sz w:val="18"/>
-            <w:szCs w:val="18"/>
-          </w:rPr>
-          <m:t>1-</m:t>
+          <m:t>u=1-</m:t>
         </m:r>
         <m:sSup>
           <m:sSupPr>
@@ -34905,16 +34904,7 @@
                 <w:sz w:val="18"/>
                 <w:szCs w:val="18"/>
               </w:rPr>
-              <m:t>-4</m:t>
-            </m:r>
-            <m:r>
-              <w:rPr>
-                <w:rFonts w:ascii="Cambria Math" w:eastAsiaTheme="minorEastAsia" w:hAnsi="Cambria Math"/>
-                <w:color w:val="FF0000"/>
-                <w:sz w:val="18"/>
-                <w:szCs w:val="18"/>
-              </w:rPr>
-              <m:t>x</m:t>
+              <m:t>-4x</m:t>
             </m:r>
             <m:ctrlPr>
               <w:rPr>
@@ -34952,6 +34942,7 @@
     <w:p>
       <w:pPr>
         <w:spacing w:after="0"/>
+        <w:ind w:left="432"/>
         <w:rPr>
           <w:rFonts w:asciiTheme="minorHAnsi" w:eastAsiaTheme="minorEastAsia" w:hAnsiTheme="minorHAnsi"/>
           <w:color w:val="FF0000"/>
@@ -35226,6 +35217,7 @@
     <w:p>
       <w:pPr>
         <w:spacing w:after="0"/>
+        <w:ind w:left="432"/>
       </w:pPr>
       <m:oMath>
         <m:nary>
@@ -35576,6 +35568,7 @@
     <w:p>
       <w:pPr>
         <w:spacing w:after="0"/>
+        <w:ind w:left="432"/>
       </w:pPr>
       <m:oMath>
         <m:r>
@@ -35669,13 +35662,7 @@
               <w:rPr>
                 <w:rFonts w:ascii="Cambria Math" w:hAnsi="Cambria Math"/>
               </w:rPr>
-              <m:t>d</m:t>
-            </m:r>
-            <m:r>
-              <w:rPr>
-                <w:rFonts w:ascii="Cambria Math" w:hAnsi="Cambria Math"/>
-              </w:rPr>
-              <m:t>u</m:t>
+              <m:t>du</m:t>
             </m:r>
           </m:e>
         </m:nary>
@@ -35687,6 +35674,7 @@
     <w:p>
       <w:pPr>
         <w:spacing w:after="0"/>
+        <w:ind w:left="432"/>
       </w:pPr>
       <m:oMath>
         <m:r>
@@ -35818,6 +35806,7 @@
     <w:p>
       <w:pPr>
         <w:spacing w:after="0"/>
+        <w:ind w:left="432"/>
       </w:pPr>
       <m:oMath>
         <m:r>
@@ -35935,6 +35924,7 @@
     <w:p>
       <w:pPr>
         <w:spacing w:after="0"/>
+        <w:ind w:left="432"/>
       </w:pPr>
       <m:oMath>
         <m:r>
@@ -36069,6 +36059,7 @@
     <w:p>
       <w:pPr>
         <w:spacing w:after="0"/>
+        <w:ind w:left="432"/>
       </w:pPr>
       <m:oMath>
         <m:r>
@@ -36169,6 +36160,7 @@
     <w:p>
       <w:pPr>
         <w:spacing w:after="0"/>
+        <w:ind w:left="432"/>
       </w:pPr>
       <m:oMath>
         <m:r>
@@ -36269,6 +36261,7 @@
     <w:p>
       <w:pPr>
         <w:spacing w:after="0"/>
+        <w:ind w:left="432"/>
       </w:pPr>
       <m:oMath>
         <m:r>
@@ -36411,6 +36404,7 @@
     <w:p>
       <w:pPr>
         <w:spacing w:after="0"/>
+        <w:ind w:left="288" w:firstLine="144"/>
         <w:rPr>
           <w:rFonts w:asciiTheme="minorHAnsi" w:eastAsiaTheme="minorEastAsia" w:hAnsiTheme="minorHAnsi"/>
           <w:color w:val="FF0000"/>
@@ -36494,6 +36488,18 @@
         <w:tab/>
       </w:r>
       <w:r>
+        <w:tab/>
+      </w:r>
+      <w:r>
+        <w:rPr>
+          <w:rFonts w:eastAsiaTheme="minorEastAsia"/>
+        </w:rPr>
+        <w:tab/>
+      </w:r>
+      <w:r>
+        <w:rPr>
+          <w:rFonts w:eastAsiaTheme="minorEastAsia"/>
+        </w:rPr>
         <w:tab/>
       </w:r>
       <m:oMath>
@@ -36504,16 +36510,7 @@
             <w:sz w:val="18"/>
             <w:szCs w:val="18"/>
           </w:rPr>
-          <m:t>u=</m:t>
-        </m:r>
-        <m:r>
-          <w:rPr>
-            <w:rFonts w:ascii="Cambria Math" w:hAnsi="Cambria Math"/>
-            <w:color w:val="FF0000"/>
-            <w:sz w:val="18"/>
-            <w:szCs w:val="18"/>
-          </w:rPr>
-          <m:t>x+2</m:t>
+          <m:t>u=x+2</m:t>
         </m:r>
       </m:oMath>
       <w:r>
@@ -36604,6 +36601,7 @@
     <w:p>
       <w:pPr>
         <w:spacing w:after="0"/>
+        <w:ind w:left="720"/>
         <w:rPr>
           <w:rFonts w:asciiTheme="minorHAnsi" w:eastAsiaTheme="minorEastAsia" w:hAnsiTheme="minorHAnsi"/>
           <w:color w:val="FF0000"/>
@@ -36670,25 +36668,7 @@
             <w:sz w:val="18"/>
             <w:szCs w:val="18"/>
           </w:rPr>
-          <m:t>u</m:t>
-        </m:r>
-        <m:r>
-          <w:rPr>
-            <w:rFonts w:ascii="Cambria Math" w:hAnsi="Cambria Math"/>
-            <w:color w:val="FF0000"/>
-            <w:sz w:val="18"/>
-            <w:szCs w:val="18"/>
-          </w:rPr>
-          <m:t>-2</m:t>
-        </m:r>
-        <m:r>
-          <w:rPr>
-            <w:rFonts w:ascii="Cambria Math" w:hAnsi="Cambria Math"/>
-            <w:color w:val="FF0000"/>
-            <w:sz w:val="18"/>
-            <w:szCs w:val="18"/>
-          </w:rPr>
-          <m:t>=x</m:t>
+          <m:t>u-2=x</m:t>
         </m:r>
       </m:oMath>
       <w:r>
@@ -36779,6 +36759,7 @@
     <w:p>
       <w:pPr>
         <w:spacing w:after="0"/>
+        <w:ind w:left="288" w:firstLine="144"/>
         <w:rPr>
           <w:rFonts w:asciiTheme="minorHAnsi" w:eastAsiaTheme="minorEastAsia" w:hAnsiTheme="minorHAnsi"/>
           <w:color w:val="FF0000"/>
@@ -36879,6 +36860,7 @@
     <w:p>
       <w:pPr>
         <w:spacing w:after="0"/>
+        <w:ind w:left="288" w:firstLine="144"/>
         <w:rPr>
           <w:rFonts w:eastAsiaTheme="minorEastAsia"/>
         </w:rPr>
@@ -36984,6 +36966,7 @@
     <w:p>
       <w:pPr>
         <w:spacing w:after="0"/>
+        <w:ind w:left="288" w:firstLine="144"/>
       </w:pPr>
       <m:oMath>
         <m:nary>
@@ -37115,13 +37098,7 @@
               <w:rPr>
                 <w:rFonts w:ascii="Cambria Math" w:hAnsi="Cambria Math"/>
               </w:rPr>
-              <m:t>.</m:t>
-            </m:r>
-            <m:r>
-              <w:rPr>
-                <w:rFonts w:ascii="Cambria Math" w:hAnsi="Cambria Math"/>
-              </w:rPr>
-              <m:t>du</m:t>
+              <m:t>.du</m:t>
             </m:r>
           </m:e>
         </m:nary>
@@ -37151,6 +37128,7 @@
     <w:p>
       <w:pPr>
         <w:spacing w:after="0"/>
+        <w:ind w:left="288" w:firstLine="144"/>
         <w:rPr>
           <w:rFonts w:eastAsiaTheme="minorEastAsia"/>
         </w:rPr>
@@ -37357,6 +37335,7 @@
     <w:p>
       <w:pPr>
         <w:spacing w:after="0"/>
+        <w:ind w:left="288" w:firstLine="144"/>
         <w:rPr>
           <w:rFonts w:eastAsiaTheme="minorEastAsia"/>
         </w:rPr>
@@ -37529,6 +37508,7 @@
     <w:p>
       <w:pPr>
         <w:spacing w:after="0"/>
+        <w:ind w:left="288" w:firstLine="144"/>
       </w:pPr>
       <m:oMath>
         <m:f>
@@ -37694,218 +37674,1836 @@
     </w:p>
     <w:p>
       <w:pPr>
-        <w:spacing w:after="0"/>
-      </w:pPr>
-    </w:p>
-    <w:p>
-      <w:pPr>
-        <w:spacing w:after="0"/>
-      </w:pPr>
-    </w:p>
-    <w:p>
-      <w:pPr>
-        <w:spacing w:after="0"/>
-      </w:pPr>
-    </w:p>
-    <w:p>
-      <w:pPr>
-        <w:spacing w:after="0"/>
-      </w:pPr>
-    </w:p>
-    <w:p>
-      <w:pPr>
-        <w:spacing w:after="0"/>
-      </w:pPr>
-    </w:p>
-    <w:p>
-      <w:pPr>
-        <w:spacing w:after="0"/>
-      </w:pPr>
-    </w:p>
-    <w:p>
-      <w:pPr>
-        <w:spacing w:after="0"/>
-      </w:pPr>
-    </w:p>
-    <w:p>
-      <w:pPr>
-        <w:spacing w:after="0"/>
-      </w:pPr>
-    </w:p>
-    <w:p>
-      <w:pPr>
-        <w:spacing w:after="0"/>
-      </w:pPr>
-    </w:p>
-    <w:p>
-      <w:pPr>
-        <w:spacing w:after="0"/>
-      </w:pPr>
-    </w:p>
-    <w:p>
-      <w:pPr>
-        <w:spacing w:after="0"/>
-      </w:pPr>
-    </w:p>
-    <w:p>
-      <w:pPr>
-        <w:spacing w:after="0"/>
-      </w:pPr>
-    </w:p>
-    <w:p>
-      <w:pPr>
-        <w:spacing w:after="0"/>
-      </w:pPr>
-    </w:p>
-    <w:p>
-      <w:pPr>
-        <w:spacing w:after="0"/>
-      </w:pPr>
-    </w:p>
-    <w:p>
-      <w:pPr>
-        <w:spacing w:after="0"/>
-      </w:pPr>
-    </w:p>
-    <w:p>
-      <w:pPr>
-        <w:spacing w:after="0"/>
-      </w:pPr>
-    </w:p>
-    <w:p>
-      <w:pPr>
-        <w:spacing w:after="0"/>
-      </w:pPr>
-    </w:p>
-    <w:p>
-      <w:pPr>
-        <w:spacing w:after="0"/>
-      </w:pPr>
-    </w:p>
-    <w:p>
-      <w:pPr>
-        <w:spacing w:after="0"/>
-      </w:pPr>
-    </w:p>
-    <w:p>
-      <w:pPr>
-        <w:spacing w:after="0"/>
-      </w:pPr>
-    </w:p>
-    <w:p>
-      <w:pPr>
-        <w:spacing w:after="0"/>
-      </w:pPr>
-    </w:p>
-    <w:p>
-      <w:pPr>
-        <w:spacing w:after="0"/>
-      </w:pPr>
-    </w:p>
-    <w:p>
-      <w:pPr>
-        <w:spacing w:after="0"/>
-      </w:pPr>
-    </w:p>
-    <w:p>
-      <w:pPr>
-        <w:spacing w:after="0"/>
-        <w:ind w:left="288" w:firstLine="144"/>
-        <w:rPr>
-          <w:rFonts w:eastAsiaTheme="minorEastAsia"/>
-        </w:rPr>
-      </w:pPr>
-    </w:p>
-    <w:p>
-      <w:pPr>
-        <w:spacing w:after="0"/>
-        <w:ind w:left="288" w:firstLine="144"/>
-        <w:rPr>
-          <w:rFonts w:eastAsiaTheme="minorEastAsia"/>
-        </w:rPr>
-      </w:pPr>
-    </w:p>
-    <w:p>
-      <w:pPr>
-        <w:spacing w:after="0"/>
-        <w:ind w:left="288" w:firstLine="144"/>
-        <w:rPr>
-          <w:rFonts w:eastAsiaTheme="minorEastAsia"/>
-        </w:rPr>
-      </w:pPr>
-    </w:p>
-    <w:p>
-      <w:pPr>
-        <w:spacing w:after="0"/>
-        <w:ind w:left="288" w:firstLine="144"/>
-        <w:rPr>
-          <w:rFonts w:eastAsiaTheme="minorEastAsia"/>
-        </w:rPr>
-      </w:pPr>
-    </w:p>
-    <w:p>
-      <w:pPr>
-        <w:spacing w:after="0"/>
-        <w:ind w:left="288" w:firstLine="144"/>
-        <w:rPr>
-          <w:rFonts w:eastAsiaTheme="minorEastAsia"/>
-        </w:rPr>
-      </w:pPr>
-    </w:p>
-    <w:p>
-      <w:pPr>
-        <w:spacing w:after="0"/>
-        <w:ind w:left="288" w:firstLine="144"/>
-        <w:rPr>
-          <w:rFonts w:eastAsiaTheme="minorEastAsia"/>
-        </w:rPr>
-      </w:pPr>
-    </w:p>
-    <w:p>
-      <w:pPr>
-        <w:spacing w:after="0"/>
-        <w:ind w:left="288" w:firstLine="144"/>
-        <w:rPr>
-          <w:rFonts w:eastAsiaTheme="minorEastAsia"/>
-        </w:rPr>
-      </w:pPr>
-    </w:p>
-    <w:p>
-      <w:pPr>
-        <w:spacing w:after="0"/>
-        <w:ind w:left="288" w:firstLine="144"/>
-        <w:rPr>
-          <w:rFonts w:eastAsiaTheme="minorEastAsia"/>
-        </w:rPr>
-      </w:pPr>
-    </w:p>
-    <w:p>
-      <w:pPr>
-        <w:spacing w:after="0"/>
-        <w:ind w:left="288" w:firstLine="144"/>
-        <w:rPr>
-          <w:rFonts w:eastAsiaTheme="minorEastAsia"/>
-        </w:rPr>
-      </w:pPr>
-    </w:p>
-    <w:p>
-      <w:pPr>
-        <w:spacing w:after="0"/>
-        <w:ind w:left="288" w:firstLine="144"/>
-      </w:pPr>
-    </w:p>
-    <w:p>
-      <w:pPr>
-        <w:spacing w:after="0"/>
-        <w:ind w:left="1008" w:firstLine="144"/>
-      </w:pPr>
-    </w:p>
-    <w:p>
-      <w:pPr>
-        <w:spacing w:after="0"/>
-      </w:pPr>
-      <w:r>
-        <w:lastRenderedPageBreak/>
+        <w:pBdr>
+          <w:bottom w:val="single" w:sz="6" w:space="1" w:color="auto"/>
+        </w:pBdr>
+        <w:spacing w:after="0"/>
+      </w:pPr>
+    </w:p>
+    <w:p>
+      <w:pPr>
+        <w:spacing w:after="0"/>
+      </w:pPr>
+    </w:p>
+    <w:p>
+      <w:pPr>
+        <w:spacing w:after="0"/>
+        <w:ind w:left="432"/>
+      </w:pPr>
+      <m:oMath>
+        <m:nary>
+          <m:naryPr>
+            <m:limLoc m:val="undOvr"/>
+            <m:subHide m:val="1"/>
+            <m:supHide m:val="1"/>
+            <m:ctrlPr>
+              <w:rPr>
+                <w:rFonts w:ascii="Cambria Math" w:hAnsi="Cambria Math"/>
+                <w:i/>
+              </w:rPr>
+            </m:ctrlPr>
+          </m:naryPr>
+          <m:sub/>
+          <m:sup/>
+          <m:e>
+            <m:f>
+              <m:fPr>
+                <m:ctrlPr>
+                  <w:rPr>
+                    <w:rFonts w:ascii="Cambria Math" w:hAnsi="Cambria Math"/>
+                    <w:i/>
+                  </w:rPr>
+                </m:ctrlPr>
+              </m:fPr>
+              <m:num>
+                <m:r>
+                  <w:rPr>
+                    <w:rFonts w:ascii="Cambria Math" w:hAnsi="Cambria Math"/>
+                  </w:rPr>
+                  <m:t>sinx</m:t>
+                </m:r>
+              </m:num>
+              <m:den>
+                <m:func>
+                  <m:funcPr>
+                    <m:ctrlPr>
+                      <w:rPr>
+                        <w:rFonts w:ascii="Cambria Math" w:hAnsi="Cambria Math"/>
+                        <w:i/>
+                      </w:rPr>
+                    </m:ctrlPr>
+                  </m:funcPr>
+                  <m:fName>
+                    <m:sSup>
+                      <m:sSupPr>
+                        <m:ctrlPr>
+                          <w:rPr>
+                            <w:rFonts w:ascii="Cambria Math" w:hAnsi="Cambria Math"/>
+                            <w:i/>
+                          </w:rPr>
+                        </m:ctrlPr>
+                      </m:sSupPr>
+                      <m:e>
+                        <m:r>
+                          <m:rPr>
+                            <m:sty m:val="p"/>
+                          </m:rPr>
+                          <w:rPr>
+                            <w:rFonts w:ascii="Cambria Math" w:hAnsi="Cambria Math"/>
+                          </w:rPr>
+                          <m:t>cos</m:t>
+                        </m:r>
+                        <m:ctrlPr>
+                          <w:rPr>
+                            <w:rFonts w:ascii="Cambria Math" w:hAnsi="Cambria Math"/>
+                          </w:rPr>
+                        </m:ctrlPr>
+                      </m:e>
+                      <m:sup>
+                        <m:r>
+                          <w:rPr>
+                            <w:rFonts w:ascii="Cambria Math" w:hAnsi="Cambria Math"/>
+                          </w:rPr>
+                          <m:t>3</m:t>
+                        </m:r>
+                        <m:ctrlPr>
+                          <w:rPr>
+                            <w:rFonts w:ascii="Cambria Math" w:hAnsi="Cambria Math"/>
+                          </w:rPr>
+                        </m:ctrlPr>
+                      </m:sup>
+                    </m:sSup>
+                  </m:fName>
+                  <m:e>
+                    <m:r>
+                      <w:rPr>
+                        <w:rFonts w:ascii="Cambria Math" w:hAnsi="Cambria Math"/>
+                      </w:rPr>
+                      <m:t>x</m:t>
+                    </m:r>
+                  </m:e>
+                </m:func>
+              </m:den>
+            </m:f>
+            <m:r>
+              <w:rPr>
+                <w:rFonts w:ascii="Cambria Math" w:hAnsi="Cambria Math"/>
+              </w:rPr>
+              <m:t>dx</m:t>
+            </m:r>
+          </m:e>
+        </m:nary>
+      </m:oMath>
+      <w:r>
+        <w:t xml:space="preserve"> </w:t>
+      </w:r>
+      <w:r>
+        <w:tab/>
+      </w:r>
+      <w:r>
+        <w:tab/>
+      </w:r>
+      <w:r>
+        <w:tab/>
+      </w:r>
+      <w:r>
+        <w:tab/>
+      </w:r>
+      <w:r>
+        <w:tab/>
+      </w:r>
+      <w:r>
+        <w:tab/>
+      </w:r>
+      <w:r>
+        <w:tab/>
+      </w:r>
+    </w:p>
+    <w:p>
+      <w:pPr>
+        <w:spacing w:after="0"/>
+        <w:ind w:left="432"/>
+        <w:rPr>
+          <w:rFonts w:asciiTheme="minorHAnsi" w:eastAsiaTheme="minorEastAsia" w:hAnsiTheme="minorHAnsi"/>
+          <w:color w:val="FF0000"/>
+          <w:sz w:val="18"/>
+          <w:szCs w:val="18"/>
+        </w:rPr>
+      </w:pPr>
+      <m:oMath>
+        <m:nary>
+          <m:naryPr>
+            <m:limLoc m:val="undOvr"/>
+            <m:subHide m:val="1"/>
+            <m:supHide m:val="1"/>
+            <m:ctrlPr>
+              <w:rPr>
+                <w:rFonts w:ascii="Cambria Math" w:hAnsi="Cambria Math"/>
+                <w:i/>
+              </w:rPr>
+            </m:ctrlPr>
+          </m:naryPr>
+          <m:sub/>
+          <m:sup/>
+          <m:e>
+            <m:f>
+              <m:fPr>
+                <m:ctrlPr>
+                  <w:rPr>
+                    <w:rFonts w:ascii="Cambria Math" w:hAnsi="Cambria Math"/>
+                    <w:i/>
+                  </w:rPr>
+                </m:ctrlPr>
+              </m:fPr>
+              <m:num>
+                <m:r>
+                  <w:rPr>
+                    <w:rFonts w:ascii="Cambria Math" w:hAnsi="Cambria Math"/>
+                  </w:rPr>
+                  <m:t>sinx</m:t>
+                </m:r>
+              </m:num>
+              <m:den>
+                <m:sSup>
+                  <m:sSupPr>
+                    <m:ctrlPr>
+                      <w:rPr>
+                        <w:rFonts w:ascii="Cambria Math" w:hAnsi="Cambria Math"/>
+                        <w:i/>
+                      </w:rPr>
+                    </m:ctrlPr>
+                  </m:sSupPr>
+                  <m:e>
+                    <m:d>
+                      <m:dPr>
+                        <m:ctrlPr>
+                          <w:rPr>
+                            <w:rFonts w:ascii="Cambria Math" w:hAnsi="Cambria Math"/>
+                            <w:i/>
+                          </w:rPr>
+                        </m:ctrlPr>
+                      </m:dPr>
+                      <m:e>
+                        <m:r>
+                          <w:rPr>
+                            <w:rFonts w:ascii="Cambria Math" w:hAnsi="Cambria Math"/>
+                          </w:rPr>
+                          <m:t>cosx</m:t>
+                        </m:r>
+                      </m:e>
+                    </m:d>
+                  </m:e>
+                  <m:sup>
+                    <m:r>
+                      <w:rPr>
+                        <w:rFonts w:ascii="Cambria Math" w:hAnsi="Cambria Math"/>
+                      </w:rPr>
+                      <m:t>3</m:t>
+                    </m:r>
+                  </m:sup>
+                </m:sSup>
+                <m:r>
+                  <w:rPr>
+                    <w:rFonts w:ascii="Cambria Math" w:hAnsi="Cambria Math"/>
+                  </w:rPr>
+                  <m:t xml:space="preserve"> </m:t>
+                </m:r>
+              </m:den>
+            </m:f>
+            <m:r>
+              <w:rPr>
+                <w:rFonts w:ascii="Cambria Math" w:hAnsi="Cambria Math"/>
+              </w:rPr>
+              <m:t>dx</m:t>
+            </m:r>
+          </m:e>
+        </m:nary>
+      </m:oMath>
+      <w:r>
+        <w:t xml:space="preserve"> </w:t>
+      </w:r>
+      <w:r>
+        <w:tab/>
+      </w:r>
+      <w:r>
+        <w:tab/>
+      </w:r>
+      <w:r>
+        <w:tab/>
+      </w:r>
+      <w:r>
+        <w:tab/>
+      </w:r>
+      <w:r>
+        <w:tab/>
+      </w:r>
+      <w:r>
+        <w:tab/>
+      </w:r>
+      <w:r>
+        <w:tab/>
+      </w:r>
+      <w:r>
+        <w:tab/>
+      </w:r>
+      <w:r>
+        <w:tab/>
+      </w:r>
+      <w:r>
+        <w:tab/>
+      </w:r>
+      <m:oMath>
+        <m:r>
+          <w:rPr>
+            <w:rFonts w:ascii="Cambria Math" w:hAnsi="Cambria Math"/>
+            <w:color w:val="FF0000"/>
+            <w:sz w:val="18"/>
+            <w:szCs w:val="18"/>
+          </w:rPr>
+          <m:t>u=cosx</m:t>
+        </m:r>
+      </m:oMath>
+      <w:r>
+        <w:rPr>
+          <w:rFonts w:asciiTheme="minorHAnsi" w:eastAsiaTheme="minorEastAsia" w:hAnsiTheme="minorHAnsi"/>
+          <w:color w:val="FF0000"/>
+          <w:sz w:val="18"/>
+          <w:szCs w:val="18"/>
+        </w:rPr>
+        <w:tab/>
+      </w:r>
+      <w:r>
+        <w:rPr>
+          <w:rFonts w:asciiTheme="minorHAnsi" w:eastAsiaTheme="minorEastAsia" w:hAnsiTheme="minorHAnsi"/>
+          <w:color w:val="FF0000"/>
+          <w:sz w:val="18"/>
+          <w:szCs w:val="18"/>
+        </w:rPr>
+        <w:tab/>
+      </w:r>
+      <w:r>
+        <w:rPr>
+          <w:rFonts w:asciiTheme="minorHAnsi" w:eastAsiaTheme="minorEastAsia" w:hAnsiTheme="minorHAnsi"/>
+          <w:color w:val="FF0000"/>
+          <w:sz w:val="18"/>
+          <w:szCs w:val="18"/>
+        </w:rPr>
+        <w:tab/>
+      </w:r>
+      <w:r>
+        <w:rPr>
+          <w:rFonts w:asciiTheme="minorHAnsi" w:eastAsiaTheme="minorEastAsia" w:hAnsiTheme="minorHAnsi"/>
+          <w:color w:val="FF0000"/>
+          <w:sz w:val="18"/>
+          <w:szCs w:val="18"/>
+        </w:rPr>
+        <w:tab/>
+      </w:r>
+      <w:r>
+        <w:rPr>
+          <w:rFonts w:asciiTheme="minorHAnsi" w:eastAsiaTheme="minorEastAsia" w:hAnsiTheme="minorHAnsi"/>
+          <w:color w:val="FF0000"/>
+          <w:sz w:val="18"/>
+          <w:szCs w:val="18"/>
+        </w:rPr>
+        <w:tab/>
+      </w:r>
+      <w:r>
+        <w:rPr>
+          <w:rFonts w:asciiTheme="minorHAnsi" w:eastAsiaTheme="minorEastAsia" w:hAnsiTheme="minorHAnsi"/>
+          <w:color w:val="FF0000"/>
+          <w:sz w:val="18"/>
+          <w:szCs w:val="18"/>
+        </w:rPr>
+        <w:tab/>
+      </w:r>
+      <w:r>
+        <w:rPr>
+          <w:rFonts w:asciiTheme="minorHAnsi" w:eastAsiaTheme="minorEastAsia" w:hAnsiTheme="minorHAnsi"/>
+          <w:color w:val="FF0000"/>
+          <w:sz w:val="18"/>
+          <w:szCs w:val="18"/>
+        </w:rPr>
+        <w:tab/>
+        <w:t xml:space="preserve"> </w:t>
+      </w:r>
+      <m:oMath>
+        <m:r>
+          <w:rPr>
+            <w:rFonts w:ascii="Cambria Math" w:hAnsi="Cambria Math"/>
+            <w:color w:val="FF0000"/>
+            <w:sz w:val="18"/>
+            <w:szCs w:val="18"/>
+          </w:rPr>
+          <m:t xml:space="preserve">du= </m:t>
+        </m:r>
+        <m:r>
+          <w:rPr>
+            <w:rFonts w:ascii="Cambria Math" w:eastAsiaTheme="minorEastAsia" w:hAnsi="Cambria Math"/>
+            <w:color w:val="FF0000"/>
+            <w:sz w:val="18"/>
+            <w:szCs w:val="18"/>
+          </w:rPr>
+          <m:t>-sinxdx</m:t>
+        </m:r>
+      </m:oMath>
+    </w:p>
+    <w:p>
+      <w:pPr>
+        <w:spacing w:after="0"/>
+        <w:ind w:left="432"/>
+      </w:pPr>
+      <w:r>
+        <w:tab/>
+      </w:r>
+      <w:r>
+        <w:tab/>
+      </w:r>
+      <w:r>
+        <w:tab/>
+      </w:r>
+      <w:r>
+        <w:tab/>
+      </w:r>
+      <w:r>
+        <w:tab/>
+      </w:r>
+      <w:r>
+        <w:tab/>
+      </w:r>
+      <w:r>
+        <w:tab/>
+      </w:r>
+      <w:r>
+        <w:tab/>
+      </w:r>
+      <w:r>
+        <w:tab/>
+      </w:r>
+      <w:r>
+        <w:tab/>
+      </w:r>
+      <w:r>
+        <w:tab/>
+      </w:r>
+      <w:r>
+        <w:tab/>
+      </w:r>
+      <w:r>
+        <w:tab/>
+      </w:r>
+      <w:r>
+        <w:tab/>
+      </w:r>
+      <w:r>
+        <w:tab/>
+      </w:r>
+      <w:r>
+        <w:tab/>
+      </w:r>
+      <w:r>
+        <w:tab/>
+      </w:r>
+      <w:r>
+        <w:tab/>
+      </w:r>
+      <m:oMath>
+        <m:r>
+          <w:rPr>
+            <w:rFonts w:ascii="Cambria Math" w:hAnsi="Cambria Math"/>
+            <w:color w:val="FF0000"/>
+            <w:sz w:val="18"/>
+            <w:szCs w:val="18"/>
+          </w:rPr>
+          <m:t>u=cosx</m:t>
+        </m:r>
+      </m:oMath>
+      <w:r>
+        <w:rPr>
+          <w:rFonts w:asciiTheme="minorHAnsi" w:eastAsiaTheme="minorEastAsia" w:hAnsiTheme="minorHAnsi"/>
+          <w:color w:val="FF0000"/>
+          <w:sz w:val="18"/>
+          <w:szCs w:val="18"/>
+        </w:rPr>
+        <w:tab/>
+      </w:r>
+      <w:r>
+        <w:rPr>
+          <w:rFonts w:asciiTheme="minorHAnsi" w:eastAsiaTheme="minorEastAsia" w:hAnsiTheme="minorHAnsi"/>
+          <w:color w:val="FF0000"/>
+          <w:sz w:val="18"/>
+          <w:szCs w:val="18"/>
+        </w:rPr>
+        <w:tab/>
+      </w:r>
+      <w:r>
+        <w:rPr>
+          <w:rFonts w:asciiTheme="minorHAnsi" w:eastAsiaTheme="minorEastAsia" w:hAnsiTheme="minorHAnsi"/>
+          <w:color w:val="FF0000"/>
+          <w:sz w:val="18"/>
+          <w:szCs w:val="18"/>
+        </w:rPr>
+        <w:tab/>
+      </w:r>
+      <w:r>
+        <w:rPr>
+          <w:rFonts w:asciiTheme="minorHAnsi" w:eastAsiaTheme="minorEastAsia" w:hAnsiTheme="minorHAnsi"/>
+          <w:color w:val="FF0000"/>
+          <w:sz w:val="18"/>
+          <w:szCs w:val="18"/>
+        </w:rPr>
+        <w:tab/>
+      </w:r>
+      <w:r>
+        <w:rPr>
+          <w:rFonts w:asciiTheme="minorHAnsi" w:eastAsiaTheme="minorEastAsia" w:hAnsiTheme="minorHAnsi"/>
+          <w:color w:val="FF0000"/>
+          <w:sz w:val="18"/>
+          <w:szCs w:val="18"/>
+        </w:rPr>
+        <w:tab/>
+      </w:r>
+      <w:r>
+        <w:rPr>
+          <w:rFonts w:asciiTheme="minorHAnsi" w:eastAsiaTheme="minorEastAsia" w:hAnsiTheme="minorHAnsi"/>
+          <w:color w:val="FF0000"/>
+          <w:sz w:val="18"/>
+          <w:szCs w:val="18"/>
+        </w:rPr>
+        <w:tab/>
+      </w:r>
+      <w:r>
+        <w:rPr>
+          <w:rFonts w:asciiTheme="minorHAnsi" w:eastAsiaTheme="minorEastAsia" w:hAnsiTheme="minorHAnsi"/>
+          <w:color w:val="FF0000"/>
+          <w:sz w:val="18"/>
+          <w:szCs w:val="18"/>
+        </w:rPr>
+        <w:tab/>
+        <w:t xml:space="preserve"> -</w:t>
+      </w:r>
+      <m:oMath>
+        <m:r>
+          <w:rPr>
+            <w:rFonts w:ascii="Cambria Math" w:hAnsi="Cambria Math"/>
+            <w:color w:val="FF0000"/>
+            <w:sz w:val="18"/>
+            <w:szCs w:val="18"/>
+          </w:rPr>
+          <m:t xml:space="preserve">du= </m:t>
+        </m:r>
+        <m:r>
+          <w:rPr>
+            <w:rFonts w:ascii="Cambria Math" w:eastAsiaTheme="minorEastAsia" w:hAnsi="Cambria Math"/>
+            <w:color w:val="FF0000"/>
+            <w:sz w:val="18"/>
+            <w:szCs w:val="18"/>
+          </w:rPr>
+          <m:t>sinxdx</m:t>
+        </m:r>
+      </m:oMath>
+    </w:p>
+    <w:p>
+      <w:pPr>
+        <w:spacing w:after="0"/>
+        <w:ind w:left="432"/>
+        <w:rPr>
+          <w:rFonts w:asciiTheme="minorHAnsi" w:eastAsiaTheme="minorEastAsia" w:hAnsiTheme="minorHAnsi"/>
+          <w:color w:val="FF0000"/>
+          <w:sz w:val="18"/>
+          <w:szCs w:val="18"/>
+        </w:rPr>
+      </w:pPr>
+      <m:oMath>
+        <m:nary>
+          <m:naryPr>
+            <m:limLoc m:val="undOvr"/>
+            <m:subHide m:val="1"/>
+            <m:supHide m:val="1"/>
+            <m:ctrlPr>
+              <w:rPr>
+                <w:rFonts w:ascii="Cambria Math" w:hAnsi="Cambria Math"/>
+                <w:i/>
+              </w:rPr>
+            </m:ctrlPr>
+          </m:naryPr>
+          <m:sub/>
+          <m:sup/>
+          <m:e>
+            <m:f>
+              <m:fPr>
+                <m:ctrlPr>
+                  <w:rPr>
+                    <w:rFonts w:ascii="Cambria Math" w:hAnsi="Cambria Math"/>
+                    <w:i/>
+                  </w:rPr>
+                </m:ctrlPr>
+              </m:fPr>
+              <m:num>
+                <m:r>
+                  <w:rPr>
+                    <w:rFonts w:ascii="Cambria Math" w:hAnsi="Cambria Math"/>
+                  </w:rPr>
+                  <m:t>-du</m:t>
+                </m:r>
+              </m:num>
+              <m:den>
+                <m:sSup>
+                  <m:sSupPr>
+                    <m:ctrlPr>
+                      <w:rPr>
+                        <w:rFonts w:ascii="Cambria Math" w:hAnsi="Cambria Math"/>
+                        <w:i/>
+                      </w:rPr>
+                    </m:ctrlPr>
+                  </m:sSupPr>
+                  <m:e>
+                    <m:d>
+                      <m:dPr>
+                        <m:ctrlPr>
+                          <w:rPr>
+                            <w:rFonts w:ascii="Cambria Math" w:hAnsi="Cambria Math"/>
+                            <w:i/>
+                          </w:rPr>
+                        </m:ctrlPr>
+                      </m:dPr>
+                      <m:e>
+                        <m:r>
+                          <w:rPr>
+                            <w:rFonts w:ascii="Cambria Math" w:hAnsi="Cambria Math"/>
+                          </w:rPr>
+                          <m:t>u</m:t>
+                        </m:r>
+                      </m:e>
+                    </m:d>
+                  </m:e>
+                  <m:sup>
+                    <m:r>
+                      <w:rPr>
+                        <w:rFonts w:ascii="Cambria Math" w:hAnsi="Cambria Math"/>
+                      </w:rPr>
+                      <m:t>3</m:t>
+                    </m:r>
+                  </m:sup>
+                </m:sSup>
+                <m:r>
+                  <w:rPr>
+                    <w:rFonts w:ascii="Cambria Math" w:hAnsi="Cambria Math"/>
+                  </w:rPr>
+                  <m:t xml:space="preserve"> </m:t>
+                </m:r>
+              </m:den>
+            </m:f>
+          </m:e>
+        </m:nary>
+      </m:oMath>
+      <w:r>
+        <w:tab/>
+      </w:r>
+      <w:r>
+        <w:tab/>
+      </w:r>
+      <w:r>
+        <w:tab/>
+      </w:r>
+      <w:r>
+        <w:tab/>
+      </w:r>
+      <w:r>
+        <w:tab/>
+      </w:r>
+      <w:r>
+        <w:tab/>
+      </w:r>
+      <w:r>
+        <w:tab/>
+      </w:r>
+      <w:r>
+        <w:tab/>
+      </w:r>
+      <w:r>
+        <w:tab/>
+      </w:r>
+      <w:r>
+        <w:tab/>
+      </w:r>
+      <w:r>
+        <w:tab/>
+      </w:r>
+      <w:r>
+        <w:tab/>
+      </w:r>
+      <w:r>
+        <w:tab/>
+      </w:r>
+      <w:r>
+        <w:tab/>
+      </w:r>
+      <w:r>
+        <w:tab/>
+      </w:r>
+      <m:oMath>
+        <m:r>
+          <w:rPr>
+            <w:rFonts w:ascii="Cambria Math" w:hAnsi="Cambria Math"/>
+            <w:color w:val="FF0000"/>
+            <w:sz w:val="18"/>
+            <w:szCs w:val="18"/>
+          </w:rPr>
+          <m:t>u=cosx</m:t>
+        </m:r>
+      </m:oMath>
+      <w:r>
+        <w:rPr>
+          <w:rFonts w:asciiTheme="minorHAnsi" w:eastAsiaTheme="minorEastAsia" w:hAnsiTheme="minorHAnsi"/>
+          <w:color w:val="FF0000"/>
+          <w:sz w:val="18"/>
+          <w:szCs w:val="18"/>
+        </w:rPr>
+        <w:tab/>
+      </w:r>
+      <w:r>
+        <w:rPr>
+          <w:rFonts w:asciiTheme="minorHAnsi" w:eastAsiaTheme="minorEastAsia" w:hAnsiTheme="minorHAnsi"/>
+          <w:color w:val="FF0000"/>
+          <w:sz w:val="18"/>
+          <w:szCs w:val="18"/>
+        </w:rPr>
+        <w:tab/>
+      </w:r>
+      <w:r>
+        <w:rPr>
+          <w:rFonts w:asciiTheme="minorHAnsi" w:eastAsiaTheme="minorEastAsia" w:hAnsiTheme="minorHAnsi"/>
+          <w:color w:val="FF0000"/>
+          <w:sz w:val="18"/>
+          <w:szCs w:val="18"/>
+        </w:rPr>
+        <w:tab/>
+      </w:r>
+      <w:r>
+        <w:rPr>
+          <w:rFonts w:asciiTheme="minorHAnsi" w:eastAsiaTheme="minorEastAsia" w:hAnsiTheme="minorHAnsi"/>
+          <w:color w:val="FF0000"/>
+          <w:sz w:val="18"/>
+          <w:szCs w:val="18"/>
+        </w:rPr>
+        <w:tab/>
+      </w:r>
+      <w:r>
+        <w:rPr>
+          <w:rFonts w:asciiTheme="minorHAnsi" w:eastAsiaTheme="minorEastAsia" w:hAnsiTheme="minorHAnsi"/>
+          <w:color w:val="FF0000"/>
+          <w:sz w:val="18"/>
+          <w:szCs w:val="18"/>
+        </w:rPr>
+        <w:tab/>
+      </w:r>
+      <w:r>
+        <w:rPr>
+          <w:rFonts w:asciiTheme="minorHAnsi" w:eastAsiaTheme="minorEastAsia" w:hAnsiTheme="minorHAnsi"/>
+          <w:color w:val="FF0000"/>
+          <w:sz w:val="18"/>
+          <w:szCs w:val="18"/>
+        </w:rPr>
+        <w:tab/>
+      </w:r>
+      <w:r>
+        <w:rPr>
+          <w:rFonts w:asciiTheme="minorHAnsi" w:eastAsiaTheme="minorEastAsia" w:hAnsiTheme="minorHAnsi"/>
+          <w:color w:val="FF0000"/>
+          <w:sz w:val="18"/>
+          <w:szCs w:val="18"/>
+        </w:rPr>
+        <w:tab/>
+        <w:t xml:space="preserve"> -</w:t>
+      </w:r>
+      <m:oMath>
+        <m:r>
+          <w:rPr>
+            <w:rFonts w:ascii="Cambria Math" w:hAnsi="Cambria Math"/>
+            <w:color w:val="FF0000"/>
+            <w:sz w:val="18"/>
+            <w:szCs w:val="18"/>
+          </w:rPr>
+          <m:t xml:space="preserve">du= </m:t>
+        </m:r>
+        <m:r>
+          <w:rPr>
+            <w:rFonts w:ascii="Cambria Math" w:eastAsiaTheme="minorEastAsia" w:hAnsi="Cambria Math"/>
+            <w:color w:val="FF0000"/>
+            <w:sz w:val="18"/>
+            <w:szCs w:val="18"/>
+          </w:rPr>
+          <m:t>sinxdx</m:t>
+        </m:r>
+      </m:oMath>
+    </w:p>
+    <w:p>
+      <w:pPr>
+        <w:spacing w:after="0"/>
+        <w:ind w:left="432"/>
+        <w:rPr>
+          <w:rFonts w:asciiTheme="minorHAnsi" w:eastAsiaTheme="minorEastAsia" w:hAnsiTheme="minorHAnsi"/>
+          <w:color w:val="FF0000"/>
+          <w:sz w:val="18"/>
+          <w:szCs w:val="18"/>
+        </w:rPr>
+      </w:pPr>
+      <m:oMath>
+        <m:r>
+          <w:rPr>
+            <w:rFonts w:ascii="Cambria Math" w:hAnsi="Cambria Math"/>
+          </w:rPr>
+          <m:t>-</m:t>
+        </m:r>
+        <m:f>
+          <m:fPr>
+            <m:ctrlPr>
+              <w:rPr>
+                <w:rFonts w:ascii="Cambria Math" w:hAnsi="Cambria Math"/>
+                <w:i/>
+              </w:rPr>
+            </m:ctrlPr>
+          </m:fPr>
+          <m:num>
+            <m:sSup>
+              <m:sSupPr>
+                <m:ctrlPr>
+                  <w:rPr>
+                    <w:rFonts w:ascii="Cambria Math" w:hAnsi="Cambria Math"/>
+                    <w:i/>
+                  </w:rPr>
+                </m:ctrlPr>
+              </m:sSupPr>
+              <m:e>
+                <m:r>
+                  <w:rPr>
+                    <w:rFonts w:ascii="Cambria Math" w:hAnsi="Cambria Math"/>
+                  </w:rPr>
+                  <m:t>u</m:t>
+                </m:r>
+              </m:e>
+              <m:sup>
+                <m:r>
+                  <w:rPr>
+                    <w:rFonts w:ascii="Cambria Math" w:hAnsi="Cambria Math"/>
+                  </w:rPr>
+                  <m:t>-2</m:t>
+                </m:r>
+              </m:sup>
+            </m:sSup>
+          </m:num>
+          <m:den>
+            <m:r>
+              <w:rPr>
+                <w:rFonts w:ascii="Cambria Math" w:hAnsi="Cambria Math"/>
+              </w:rPr>
+              <m:t>-2</m:t>
+            </m:r>
+          </m:den>
+        </m:f>
+        <m:r>
+          <w:rPr>
+            <w:rFonts w:ascii="Cambria Math" w:hAnsi="Cambria Math"/>
+          </w:rPr>
+          <m:t>+c</m:t>
+        </m:r>
+      </m:oMath>
+      <w:r>
+        <w:tab/>
+      </w:r>
+      <w:r>
+        <w:tab/>
+      </w:r>
+      <w:r>
+        <w:tab/>
+      </w:r>
+      <w:r>
+        <w:tab/>
+      </w:r>
+      <w:r>
+        <w:tab/>
+      </w:r>
+      <w:r>
+        <w:tab/>
+      </w:r>
+      <w:r>
+        <w:tab/>
+      </w:r>
+      <w:r>
+        <w:tab/>
+      </w:r>
+      <w:r>
+        <w:tab/>
+      </w:r>
+      <w:r>
+        <w:tab/>
+      </w:r>
+      <w:r>
+        <w:tab/>
+      </w:r>
+      <w:r>
+        <w:tab/>
+      </w:r>
+      <w:r>
+        <w:tab/>
+      </w:r>
+      <m:oMath>
+        <m:r>
+          <w:rPr>
+            <w:rFonts w:ascii="Cambria Math" w:hAnsi="Cambria Math"/>
+            <w:color w:val="FF0000"/>
+            <w:sz w:val="18"/>
+            <w:szCs w:val="18"/>
+          </w:rPr>
+          <m:t>u=cosx</m:t>
+        </m:r>
+      </m:oMath>
+      <w:r>
+        <w:rPr>
+          <w:rFonts w:asciiTheme="minorHAnsi" w:eastAsiaTheme="minorEastAsia" w:hAnsiTheme="minorHAnsi"/>
+          <w:color w:val="FF0000"/>
+          <w:sz w:val="18"/>
+          <w:szCs w:val="18"/>
+        </w:rPr>
+        <w:tab/>
+      </w:r>
+      <w:r>
+        <w:rPr>
+          <w:rFonts w:asciiTheme="minorHAnsi" w:eastAsiaTheme="minorEastAsia" w:hAnsiTheme="minorHAnsi"/>
+          <w:color w:val="FF0000"/>
+          <w:sz w:val="18"/>
+          <w:szCs w:val="18"/>
+        </w:rPr>
+        <w:tab/>
+      </w:r>
+      <w:r>
+        <w:rPr>
+          <w:rFonts w:asciiTheme="minorHAnsi" w:eastAsiaTheme="minorEastAsia" w:hAnsiTheme="minorHAnsi"/>
+          <w:color w:val="FF0000"/>
+          <w:sz w:val="18"/>
+          <w:szCs w:val="18"/>
+        </w:rPr>
+        <w:tab/>
+      </w:r>
+      <w:r>
+        <w:rPr>
+          <w:rFonts w:asciiTheme="minorHAnsi" w:eastAsiaTheme="minorEastAsia" w:hAnsiTheme="minorHAnsi"/>
+          <w:color w:val="FF0000"/>
+          <w:sz w:val="18"/>
+          <w:szCs w:val="18"/>
+        </w:rPr>
+        <w:tab/>
+      </w:r>
+      <w:r>
+        <w:rPr>
+          <w:rFonts w:asciiTheme="minorHAnsi" w:eastAsiaTheme="minorEastAsia" w:hAnsiTheme="minorHAnsi"/>
+          <w:color w:val="FF0000"/>
+          <w:sz w:val="18"/>
+          <w:szCs w:val="18"/>
+        </w:rPr>
+        <w:tab/>
+      </w:r>
+      <w:r>
+        <w:rPr>
+          <w:rFonts w:asciiTheme="minorHAnsi" w:eastAsiaTheme="minorEastAsia" w:hAnsiTheme="minorHAnsi"/>
+          <w:color w:val="FF0000"/>
+          <w:sz w:val="18"/>
+          <w:szCs w:val="18"/>
+        </w:rPr>
+        <w:tab/>
+      </w:r>
+      <w:r>
+        <w:rPr>
+          <w:rFonts w:asciiTheme="minorHAnsi" w:eastAsiaTheme="minorEastAsia" w:hAnsiTheme="minorHAnsi"/>
+          <w:color w:val="FF0000"/>
+          <w:sz w:val="18"/>
+          <w:szCs w:val="18"/>
+        </w:rPr>
+        <w:tab/>
+        <w:t xml:space="preserve"> -</w:t>
+      </w:r>
+      <m:oMath>
+        <m:r>
+          <w:rPr>
+            <w:rFonts w:ascii="Cambria Math" w:hAnsi="Cambria Math"/>
+            <w:color w:val="FF0000"/>
+            <w:sz w:val="18"/>
+            <w:szCs w:val="18"/>
+          </w:rPr>
+          <m:t xml:space="preserve">du= </m:t>
+        </m:r>
+        <m:r>
+          <w:rPr>
+            <w:rFonts w:ascii="Cambria Math" w:eastAsiaTheme="minorEastAsia" w:hAnsi="Cambria Math"/>
+            <w:color w:val="FF0000"/>
+            <w:sz w:val="18"/>
+            <w:szCs w:val="18"/>
+          </w:rPr>
+          <m:t>sinxdx</m:t>
+        </m:r>
+      </m:oMath>
+    </w:p>
+    <w:p>
+      <w:pPr>
+        <w:spacing w:after="0"/>
+        <w:ind w:left="432"/>
+        <w:rPr>
+          <w:rFonts w:asciiTheme="minorHAnsi" w:eastAsiaTheme="minorEastAsia" w:hAnsiTheme="minorHAnsi"/>
+          <w:color w:val="FF0000"/>
+          <w:sz w:val="18"/>
+          <w:szCs w:val="18"/>
+        </w:rPr>
+      </w:pPr>
+      <m:oMath>
+        <m:r>
+          <w:rPr>
+            <w:rFonts w:ascii="Cambria Math" w:hAnsi="Cambria Math"/>
+          </w:rPr>
+          <m:t>-</m:t>
+        </m:r>
+        <m:f>
+          <m:fPr>
+            <m:ctrlPr>
+              <w:rPr>
+                <w:rFonts w:ascii="Cambria Math" w:hAnsi="Cambria Math"/>
+                <w:i/>
+              </w:rPr>
+            </m:ctrlPr>
+          </m:fPr>
+          <m:num>
+            <m:r>
+              <w:rPr>
+                <w:rFonts w:ascii="Cambria Math" w:hAnsi="Cambria Math"/>
+              </w:rPr>
+              <m:t>1</m:t>
+            </m:r>
+          </m:num>
+          <m:den>
+            <m:r>
+              <w:rPr>
+                <w:rFonts w:ascii="Cambria Math" w:hAnsi="Cambria Math"/>
+              </w:rPr>
+              <m:t>2</m:t>
+            </m:r>
+          </m:den>
+        </m:f>
+        <m:sSup>
+          <m:sSupPr>
+            <m:ctrlPr>
+              <w:rPr>
+                <w:rFonts w:ascii="Cambria Math" w:hAnsi="Cambria Math"/>
+                <w:i/>
+              </w:rPr>
+            </m:ctrlPr>
+          </m:sSupPr>
+          <m:e>
+            <m:r>
+              <w:rPr>
+                <w:rFonts w:ascii="Cambria Math" w:hAnsi="Cambria Math"/>
+              </w:rPr>
+              <m:t>u</m:t>
+            </m:r>
+          </m:e>
+          <m:sup>
+            <m:r>
+              <w:rPr>
+                <w:rFonts w:ascii="Cambria Math" w:hAnsi="Cambria Math"/>
+              </w:rPr>
+              <m:t>-2</m:t>
+            </m:r>
+          </m:sup>
+        </m:sSup>
+        <m:r>
+          <w:rPr>
+            <w:rFonts w:ascii="Cambria Math" w:hAnsi="Cambria Math"/>
+          </w:rPr>
+          <m:t>+c</m:t>
+        </m:r>
+      </m:oMath>
+      <w:r>
+        <w:tab/>
+      </w:r>
+      <w:r>
+        <w:tab/>
+      </w:r>
+      <w:r>
+        <w:tab/>
+      </w:r>
+      <w:r>
+        <w:tab/>
+      </w:r>
+      <w:r>
+        <w:tab/>
+      </w:r>
+      <w:r>
+        <w:tab/>
+      </w:r>
+      <w:r>
+        <w:tab/>
+      </w:r>
+      <w:r>
+        <w:tab/>
+      </w:r>
+      <w:r>
+        <w:tab/>
+      </w:r>
+      <w:r>
+        <w:tab/>
+      </w:r>
+      <w:r>
+        <w:tab/>
+      </w:r>
+      <m:oMath>
+        <m:r>
+          <w:rPr>
+            <w:rFonts w:ascii="Cambria Math" w:hAnsi="Cambria Math"/>
+            <w:color w:val="FF0000"/>
+            <w:sz w:val="18"/>
+            <w:szCs w:val="18"/>
+          </w:rPr>
+          <m:t>u=cosx</m:t>
+        </m:r>
+      </m:oMath>
+      <w:r>
+        <w:rPr>
+          <w:rFonts w:asciiTheme="minorHAnsi" w:eastAsiaTheme="minorEastAsia" w:hAnsiTheme="minorHAnsi"/>
+          <w:color w:val="FF0000"/>
+          <w:sz w:val="18"/>
+          <w:szCs w:val="18"/>
+        </w:rPr>
+        <w:tab/>
+      </w:r>
+      <w:r>
+        <w:rPr>
+          <w:rFonts w:asciiTheme="minorHAnsi" w:eastAsiaTheme="minorEastAsia" w:hAnsiTheme="minorHAnsi"/>
+          <w:color w:val="FF0000"/>
+          <w:sz w:val="18"/>
+          <w:szCs w:val="18"/>
+        </w:rPr>
+        <w:tab/>
+      </w:r>
+      <w:r>
+        <w:rPr>
+          <w:rFonts w:asciiTheme="minorHAnsi" w:eastAsiaTheme="minorEastAsia" w:hAnsiTheme="minorHAnsi"/>
+          <w:color w:val="FF0000"/>
+          <w:sz w:val="18"/>
+          <w:szCs w:val="18"/>
+        </w:rPr>
+        <w:tab/>
+      </w:r>
+      <w:r>
+        <w:rPr>
+          <w:rFonts w:asciiTheme="minorHAnsi" w:eastAsiaTheme="minorEastAsia" w:hAnsiTheme="minorHAnsi"/>
+          <w:color w:val="FF0000"/>
+          <w:sz w:val="18"/>
+          <w:szCs w:val="18"/>
+        </w:rPr>
+        <w:tab/>
+      </w:r>
+      <w:r>
+        <w:rPr>
+          <w:rFonts w:asciiTheme="minorHAnsi" w:eastAsiaTheme="minorEastAsia" w:hAnsiTheme="minorHAnsi"/>
+          <w:color w:val="FF0000"/>
+          <w:sz w:val="18"/>
+          <w:szCs w:val="18"/>
+        </w:rPr>
+        <w:tab/>
+      </w:r>
+      <w:r>
+        <w:rPr>
+          <w:rFonts w:asciiTheme="minorHAnsi" w:eastAsiaTheme="minorEastAsia" w:hAnsiTheme="minorHAnsi"/>
+          <w:color w:val="FF0000"/>
+          <w:sz w:val="18"/>
+          <w:szCs w:val="18"/>
+        </w:rPr>
+        <w:tab/>
+      </w:r>
+      <w:r>
+        <w:rPr>
+          <w:rFonts w:asciiTheme="minorHAnsi" w:eastAsiaTheme="minorEastAsia" w:hAnsiTheme="minorHAnsi"/>
+          <w:color w:val="FF0000"/>
+          <w:sz w:val="18"/>
+          <w:szCs w:val="18"/>
+        </w:rPr>
+        <w:tab/>
+        <w:t xml:space="preserve"> -</w:t>
+      </w:r>
+      <m:oMath>
+        <m:r>
+          <w:rPr>
+            <w:rFonts w:ascii="Cambria Math" w:hAnsi="Cambria Math"/>
+            <w:color w:val="FF0000"/>
+            <w:sz w:val="18"/>
+            <w:szCs w:val="18"/>
+          </w:rPr>
+          <m:t xml:space="preserve">du= </m:t>
+        </m:r>
+        <m:r>
+          <w:rPr>
+            <w:rFonts w:ascii="Cambria Math" w:eastAsiaTheme="minorEastAsia" w:hAnsi="Cambria Math"/>
+            <w:color w:val="FF0000"/>
+            <w:sz w:val="18"/>
+            <w:szCs w:val="18"/>
+          </w:rPr>
+          <m:t>sinxdx</m:t>
+        </m:r>
+      </m:oMath>
+    </w:p>
+    <w:p>
+      <w:pPr>
+        <w:spacing w:after="0"/>
+        <w:ind w:left="432"/>
+        <w:rPr>
+          <w:rFonts w:asciiTheme="minorHAnsi" w:eastAsiaTheme="minorEastAsia" w:hAnsiTheme="minorHAnsi"/>
+          <w:color w:val="FF0000"/>
+          <w:sz w:val="18"/>
+          <w:szCs w:val="18"/>
+        </w:rPr>
+      </w:pPr>
+      <m:oMath>
+        <m:r>
+          <w:rPr>
+            <w:rFonts w:ascii="Cambria Math" w:hAnsi="Cambria Math"/>
+          </w:rPr>
+          <m:t>-</m:t>
+        </m:r>
+        <m:f>
+          <m:fPr>
+            <m:ctrlPr>
+              <w:rPr>
+                <w:rFonts w:ascii="Cambria Math" w:hAnsi="Cambria Math"/>
+                <w:i/>
+              </w:rPr>
+            </m:ctrlPr>
+          </m:fPr>
+          <m:num>
+            <m:r>
+              <w:rPr>
+                <w:rFonts w:ascii="Cambria Math" w:hAnsi="Cambria Math"/>
+              </w:rPr>
+              <m:t>1</m:t>
+            </m:r>
+          </m:num>
+          <m:den>
+            <m:r>
+              <w:rPr>
+                <w:rFonts w:ascii="Cambria Math" w:hAnsi="Cambria Math"/>
+              </w:rPr>
+              <m:t>2</m:t>
+            </m:r>
+            <m:sSup>
+              <m:sSupPr>
+                <m:ctrlPr>
+                  <w:rPr>
+                    <w:rFonts w:ascii="Cambria Math" w:hAnsi="Cambria Math"/>
+                    <w:i/>
+                  </w:rPr>
+                </m:ctrlPr>
+              </m:sSupPr>
+              <m:e>
+                <m:r>
+                  <w:rPr>
+                    <w:rFonts w:ascii="Cambria Math" w:hAnsi="Cambria Math"/>
+                  </w:rPr>
+                  <m:t>u</m:t>
+                </m:r>
+              </m:e>
+              <m:sup>
+                <m:r>
+                  <w:rPr>
+                    <w:rFonts w:ascii="Cambria Math" w:hAnsi="Cambria Math"/>
+                  </w:rPr>
+                  <m:t>2</m:t>
+                </m:r>
+              </m:sup>
+            </m:sSup>
+          </m:den>
+        </m:f>
+        <m:r>
+          <w:rPr>
+            <w:rFonts w:ascii="Cambria Math" w:hAnsi="Cambria Math"/>
+          </w:rPr>
+          <m:t>+c</m:t>
+        </m:r>
+      </m:oMath>
+      <w:r>
+        <w:tab/>
+      </w:r>
+      <w:r>
+        <w:tab/>
+      </w:r>
+      <w:r>
+        <w:tab/>
+      </w:r>
+      <w:r>
+        <w:tab/>
+      </w:r>
+      <w:r>
+        <w:tab/>
+      </w:r>
+      <w:r>
+        <w:tab/>
+      </w:r>
+      <w:r>
+        <w:tab/>
+      </w:r>
+      <w:r>
+        <w:tab/>
+      </w:r>
+      <w:r>
+        <w:tab/>
+      </w:r>
+      <w:r>
+        <w:tab/>
+      </w:r>
+      <w:r>
+        <w:tab/>
+      </w:r>
+      <w:r>
+        <w:tab/>
+      </w:r>
+      <w:r>
+        <w:tab/>
+      </w:r>
+      <m:oMath>
+        <m:r>
+          <w:rPr>
+            <w:rFonts w:ascii="Cambria Math" w:hAnsi="Cambria Math"/>
+            <w:color w:val="FF0000"/>
+            <w:sz w:val="18"/>
+            <w:szCs w:val="18"/>
+          </w:rPr>
+          <m:t>u=cosx</m:t>
+        </m:r>
+      </m:oMath>
+      <w:r>
+        <w:rPr>
+          <w:rFonts w:asciiTheme="minorHAnsi" w:eastAsiaTheme="minorEastAsia" w:hAnsiTheme="minorHAnsi"/>
+          <w:color w:val="FF0000"/>
+          <w:sz w:val="18"/>
+          <w:szCs w:val="18"/>
+        </w:rPr>
+        <w:tab/>
+      </w:r>
+      <w:r>
+        <w:rPr>
+          <w:rFonts w:asciiTheme="minorHAnsi" w:eastAsiaTheme="minorEastAsia" w:hAnsiTheme="minorHAnsi"/>
+          <w:color w:val="FF0000"/>
+          <w:sz w:val="18"/>
+          <w:szCs w:val="18"/>
+        </w:rPr>
+        <w:tab/>
+      </w:r>
+      <w:r>
+        <w:rPr>
+          <w:rFonts w:asciiTheme="minorHAnsi" w:eastAsiaTheme="minorEastAsia" w:hAnsiTheme="minorHAnsi"/>
+          <w:color w:val="FF0000"/>
+          <w:sz w:val="18"/>
+          <w:szCs w:val="18"/>
+        </w:rPr>
+        <w:tab/>
+      </w:r>
+      <w:r>
+        <w:rPr>
+          <w:rFonts w:asciiTheme="minorHAnsi" w:eastAsiaTheme="minorEastAsia" w:hAnsiTheme="minorHAnsi"/>
+          <w:color w:val="FF0000"/>
+          <w:sz w:val="18"/>
+          <w:szCs w:val="18"/>
+        </w:rPr>
+        <w:tab/>
+      </w:r>
+      <w:r>
+        <w:rPr>
+          <w:rFonts w:asciiTheme="minorHAnsi" w:eastAsiaTheme="minorEastAsia" w:hAnsiTheme="minorHAnsi"/>
+          <w:color w:val="FF0000"/>
+          <w:sz w:val="18"/>
+          <w:szCs w:val="18"/>
+        </w:rPr>
+        <w:tab/>
+      </w:r>
+      <w:r>
+        <w:rPr>
+          <w:rFonts w:asciiTheme="minorHAnsi" w:eastAsiaTheme="minorEastAsia" w:hAnsiTheme="minorHAnsi"/>
+          <w:color w:val="FF0000"/>
+          <w:sz w:val="18"/>
+          <w:szCs w:val="18"/>
+        </w:rPr>
+        <w:tab/>
+      </w:r>
+      <w:r>
+        <w:rPr>
+          <w:rFonts w:asciiTheme="minorHAnsi" w:eastAsiaTheme="minorEastAsia" w:hAnsiTheme="minorHAnsi"/>
+          <w:color w:val="FF0000"/>
+          <w:sz w:val="18"/>
+          <w:szCs w:val="18"/>
+        </w:rPr>
+        <w:tab/>
+        <w:t xml:space="preserve"> -</w:t>
+      </w:r>
+      <m:oMath>
+        <m:r>
+          <w:rPr>
+            <w:rFonts w:ascii="Cambria Math" w:hAnsi="Cambria Math"/>
+            <w:color w:val="FF0000"/>
+            <w:sz w:val="18"/>
+            <w:szCs w:val="18"/>
+          </w:rPr>
+          <m:t xml:space="preserve">du= </m:t>
+        </m:r>
+        <m:r>
+          <w:rPr>
+            <w:rFonts w:ascii="Cambria Math" w:eastAsiaTheme="minorEastAsia" w:hAnsi="Cambria Math"/>
+            <w:color w:val="FF0000"/>
+            <w:sz w:val="18"/>
+            <w:szCs w:val="18"/>
+          </w:rPr>
+          <m:t>sinxdx</m:t>
+        </m:r>
+      </m:oMath>
+    </w:p>
+    <w:p>
+      <w:pPr>
+        <w:spacing w:after="0"/>
+        <w:ind w:left="432"/>
+      </w:pPr>
+      <m:oMath>
+        <m:r>
+          <w:rPr>
+            <w:rFonts w:ascii="Cambria Math" w:hAnsi="Cambria Math"/>
+          </w:rPr>
+          <m:t>-</m:t>
+        </m:r>
+        <m:f>
+          <m:fPr>
+            <m:ctrlPr>
+              <w:rPr>
+                <w:rFonts w:ascii="Cambria Math" w:hAnsi="Cambria Math"/>
+                <w:i/>
+              </w:rPr>
+            </m:ctrlPr>
+          </m:fPr>
+          <m:num>
+            <m:r>
+              <w:rPr>
+                <w:rFonts w:ascii="Cambria Math" w:hAnsi="Cambria Math"/>
+              </w:rPr>
+              <m:t>1</m:t>
+            </m:r>
+          </m:num>
+          <m:den>
+            <m:r>
+              <w:rPr>
+                <w:rFonts w:ascii="Cambria Math" w:hAnsi="Cambria Math"/>
+              </w:rPr>
+              <m:t>2</m:t>
+            </m:r>
+            <m:sSup>
+              <m:sSupPr>
+                <m:ctrlPr>
+                  <w:rPr>
+                    <w:rFonts w:ascii="Cambria Math" w:hAnsi="Cambria Math"/>
+                    <w:i/>
+                  </w:rPr>
+                </m:ctrlPr>
+              </m:sSupPr>
+              <m:e>
+                <m:r>
+                  <w:rPr>
+                    <w:rFonts w:ascii="Cambria Math" w:hAnsi="Cambria Math"/>
+                  </w:rPr>
+                  <m:t>cosx</m:t>
+                </m:r>
+              </m:e>
+              <m:sup>
+                <m:r>
+                  <w:rPr>
+                    <w:rFonts w:ascii="Cambria Math" w:hAnsi="Cambria Math"/>
+                  </w:rPr>
+                  <m:t>2</m:t>
+                </m:r>
+              </m:sup>
+            </m:sSup>
+          </m:den>
+        </m:f>
+        <m:r>
+          <w:rPr>
+            <w:rFonts w:ascii="Cambria Math" w:hAnsi="Cambria Math"/>
+          </w:rPr>
+          <m:t>+c</m:t>
+        </m:r>
+      </m:oMath>
+      <w:r>
+        <w:tab/>
+      </w:r>
+      <w:r>
+        <w:tab/>
+      </w:r>
+      <w:r>
+        <w:tab/>
+      </w:r>
+      <w:r>
+        <w:tab/>
+      </w:r>
+      <w:r>
+        <w:tab/>
+      </w:r>
+      <w:r>
+        <w:tab/>
+      </w:r>
+      <w:r>
+        <w:tab/>
+      </w:r>
+      <w:r>
+        <w:tab/>
+      </w:r>
+      <w:r>
+        <w:tab/>
+      </w:r>
+      <w:r>
+        <w:tab/>
+      </w:r>
+      <w:r>
+        <w:t xml:space="preserve"> </w:t>
+      </w:r>
+      <m:oMath>
+        <m:r>
+          <w:rPr>
+            <w:rFonts w:ascii="Cambria Math" w:hAnsi="Cambria Math"/>
+            <w:color w:val="FF0000"/>
+            <w:sz w:val="18"/>
+            <w:szCs w:val="18"/>
+          </w:rPr>
+          <m:t>u=cosx</m:t>
+        </m:r>
+      </m:oMath>
+      <w:r>
+        <w:rPr>
+          <w:rFonts w:asciiTheme="minorHAnsi" w:eastAsiaTheme="minorEastAsia" w:hAnsiTheme="minorHAnsi"/>
+          <w:color w:val="FF0000"/>
+          <w:sz w:val="18"/>
+          <w:szCs w:val="18"/>
+        </w:rPr>
+        <w:tab/>
+      </w:r>
+      <w:r>
+        <w:rPr>
+          <w:rFonts w:asciiTheme="minorHAnsi" w:eastAsiaTheme="minorEastAsia" w:hAnsiTheme="minorHAnsi"/>
+          <w:color w:val="FF0000"/>
+          <w:sz w:val="18"/>
+          <w:szCs w:val="18"/>
+        </w:rPr>
+        <w:tab/>
+      </w:r>
+      <w:r>
+        <w:rPr>
+          <w:rFonts w:asciiTheme="minorHAnsi" w:eastAsiaTheme="minorEastAsia" w:hAnsiTheme="minorHAnsi"/>
+          <w:color w:val="FF0000"/>
+          <w:sz w:val="18"/>
+          <w:szCs w:val="18"/>
+        </w:rPr>
+        <w:tab/>
+      </w:r>
+      <w:r>
+        <w:rPr>
+          <w:rFonts w:asciiTheme="minorHAnsi" w:eastAsiaTheme="minorEastAsia" w:hAnsiTheme="minorHAnsi"/>
+          <w:color w:val="FF0000"/>
+          <w:sz w:val="18"/>
+          <w:szCs w:val="18"/>
+        </w:rPr>
+        <w:tab/>
+      </w:r>
+      <w:r>
+        <w:rPr>
+          <w:rFonts w:asciiTheme="minorHAnsi" w:eastAsiaTheme="minorEastAsia" w:hAnsiTheme="minorHAnsi"/>
+          <w:color w:val="FF0000"/>
+          <w:sz w:val="18"/>
+          <w:szCs w:val="18"/>
+        </w:rPr>
+        <w:tab/>
+      </w:r>
+      <w:r>
+        <w:rPr>
+          <w:rFonts w:asciiTheme="minorHAnsi" w:eastAsiaTheme="minorEastAsia" w:hAnsiTheme="minorHAnsi"/>
+          <w:color w:val="FF0000"/>
+          <w:sz w:val="18"/>
+          <w:szCs w:val="18"/>
+        </w:rPr>
+        <w:tab/>
+      </w:r>
+      <w:r>
+        <w:rPr>
+          <w:rFonts w:asciiTheme="minorHAnsi" w:eastAsiaTheme="minorEastAsia" w:hAnsiTheme="minorHAnsi"/>
+          <w:color w:val="FF0000"/>
+          <w:sz w:val="18"/>
+          <w:szCs w:val="18"/>
+        </w:rPr>
+        <w:tab/>
+        <w:t xml:space="preserve"> -</w:t>
+      </w:r>
+      <m:oMath>
+        <m:r>
+          <w:rPr>
+            <w:rFonts w:ascii="Cambria Math" w:hAnsi="Cambria Math"/>
+            <w:color w:val="FF0000"/>
+            <w:sz w:val="18"/>
+            <w:szCs w:val="18"/>
+          </w:rPr>
+          <m:t xml:space="preserve">du= </m:t>
+        </m:r>
+        <m:r>
+          <w:rPr>
+            <w:rFonts w:ascii="Cambria Math" w:eastAsiaTheme="minorEastAsia" w:hAnsi="Cambria Math"/>
+            <w:color w:val="FF0000"/>
+            <w:sz w:val="18"/>
+            <w:szCs w:val="18"/>
+          </w:rPr>
+          <m:t>sinxdx</m:t>
+        </m:r>
+      </m:oMath>
+    </w:p>
+    <w:p>
+      <w:pPr>
+        <w:spacing w:after="0"/>
+      </w:pPr>
+    </w:p>
+    <w:p>
+      <w:pPr>
+        <w:spacing w:after="0"/>
+      </w:pPr>
+      <w:r>
+        <w:t xml:space="preserve">[3] </w:t>
+      </w:r>
+      <w:r>
+        <w:t>Integration by parts</w:t>
+      </w:r>
+      <w:r>
+        <w:tab/>
+      </w:r>
+    </w:p>
+    <w:p>
+      <w:pPr>
+        <w:spacing w:after="0"/>
+        <w:ind w:left="432"/>
+      </w:pPr>
+      <m:oMath>
+        <m:nary>
+          <m:naryPr>
+            <m:limLoc m:val="undOvr"/>
+            <m:subHide m:val="1"/>
+            <m:supHide m:val="1"/>
+            <m:ctrlPr>
+              <w:rPr>
+                <w:rFonts w:ascii="Cambria Math" w:hAnsi="Cambria Math"/>
+                <w:i/>
+                <w:color w:val="FF0000"/>
+              </w:rPr>
+            </m:ctrlPr>
+          </m:naryPr>
+          <m:sub/>
+          <m:sup/>
+          <m:e>
+            <m:r>
+              <w:rPr>
+                <w:rFonts w:ascii="Cambria Math" w:hAnsi="Cambria Math"/>
+                <w:color w:val="FF0000"/>
+              </w:rPr>
+              <m:t>udv=uv-</m:t>
+            </m:r>
+          </m:e>
+        </m:nary>
+        <m:nary>
+          <m:naryPr>
+            <m:limLoc m:val="undOvr"/>
+            <m:subHide m:val="1"/>
+            <m:supHide m:val="1"/>
+            <m:ctrlPr>
+              <w:rPr>
+                <w:rFonts w:ascii="Cambria Math" w:hAnsi="Cambria Math"/>
+                <w:i/>
+                <w:color w:val="FF0000"/>
+              </w:rPr>
+            </m:ctrlPr>
+          </m:naryPr>
+          <m:sub/>
+          <m:sup/>
+          <m:e>
+            <m:r>
+              <w:rPr>
+                <w:rFonts w:ascii="Cambria Math" w:hAnsi="Cambria Math"/>
+                <w:color w:val="FF0000"/>
+              </w:rPr>
+              <m:t>vdu</m:t>
+            </m:r>
+          </m:e>
+        </m:nary>
+      </m:oMath>
+      <w:r>
+        <w:tab/>
+      </w:r>
+      <w:r>
+        <w:tab/>
+      </w:r>
+      <w:r>
+        <w:tab/>
+      </w:r>
+    </w:p>
+    <w:p>
+      <w:pPr>
+        <w:spacing w:after="0"/>
+        <w:ind w:left="432"/>
+      </w:pPr>
+      <m:oMath>
+        <m:nary>
+          <m:naryPr>
+            <m:limLoc m:val="undOvr"/>
+            <m:subHide m:val="1"/>
+            <m:supHide m:val="1"/>
+            <m:ctrlPr>
+              <w:rPr>
+                <w:rFonts w:ascii="Cambria Math" w:hAnsi="Cambria Math"/>
+                <w:i/>
+              </w:rPr>
+            </m:ctrlPr>
+          </m:naryPr>
+          <m:sub/>
+          <m:sup/>
+          <m:e>
+            <m:r>
+              <w:rPr>
+                <w:rFonts w:ascii="Cambria Math" w:hAnsi="Cambria Math"/>
+              </w:rPr>
+              <m:t>x</m:t>
+            </m:r>
+            <m:sSup>
+              <m:sSupPr>
+                <m:ctrlPr>
+                  <w:rPr>
+                    <w:rFonts w:ascii="Cambria Math" w:hAnsi="Cambria Math"/>
+                    <w:i/>
+                  </w:rPr>
+                </m:ctrlPr>
+              </m:sSupPr>
+              <m:e>
+                <m:r>
+                  <w:rPr>
+                    <w:rFonts w:ascii="Cambria Math" w:hAnsi="Cambria Math"/>
+                  </w:rPr>
+                  <m:t>e</m:t>
+                </m:r>
+              </m:e>
+              <m:sup>
+                <m:r>
+                  <w:rPr>
+                    <w:rFonts w:ascii="Cambria Math" w:hAnsi="Cambria Math"/>
+                  </w:rPr>
+                  <m:t>x</m:t>
+                </m:r>
+              </m:sup>
+            </m:sSup>
+            <m:r>
+              <w:rPr>
+                <w:rFonts w:ascii="Cambria Math" w:hAnsi="Cambria Math"/>
+              </w:rPr>
+              <m:t>dx</m:t>
+            </m:r>
+          </m:e>
+        </m:nary>
+      </m:oMath>
+      <w:r>
+        <w:t xml:space="preserve"> </w:t>
+      </w:r>
+    </w:p>
+    <w:p>
+      <w:pPr>
+        <w:spacing w:after="0"/>
+      </w:pPr>
+    </w:p>
+    <w:p>
+      <w:pPr>
+        <w:spacing w:after="0"/>
+      </w:pPr>
+    </w:p>
+    <w:p>
+      <w:pPr>
+        <w:spacing w:after="0"/>
+      </w:pPr>
+    </w:p>
+    <w:p>
+      <w:pPr>
+        <w:spacing w:after="0"/>
+      </w:pPr>
+    </w:p>
+    <w:p>
+      <w:pPr>
+        <w:spacing w:after="0"/>
+      </w:pPr>
+    </w:p>
+    <w:p>
+      <w:pPr>
+        <w:spacing w:after="0"/>
+      </w:pPr>
+    </w:p>
+    <w:p>
+      <w:pPr>
+        <w:spacing w:after="0"/>
+      </w:pPr>
+    </w:p>
+    <w:p>
+      <w:pPr>
+        <w:spacing w:after="0"/>
+      </w:pPr>
+    </w:p>
+    <w:p>
+      <w:pPr>
+        <w:spacing w:after="0"/>
+      </w:pPr>
+    </w:p>
+    <w:p>
+      <w:pPr>
+        <w:spacing w:after="0"/>
+      </w:pPr>
+    </w:p>
+    <w:p>
+      <w:pPr>
+        <w:spacing w:after="0"/>
+      </w:pPr>
+    </w:p>
+    <w:p>
+      <w:pPr>
+        <w:spacing w:after="0"/>
+      </w:pPr>
+    </w:p>
+    <w:p>
+      <w:pPr>
+        <w:spacing w:after="0"/>
+      </w:pPr>
+    </w:p>
+    <w:p>
+      <w:pPr>
+        <w:spacing w:after="0"/>
+      </w:pPr>
+    </w:p>
+    <w:p>
+      <w:pPr>
+        <w:spacing w:after="0"/>
+      </w:pPr>
+    </w:p>
+    <w:p>
+      <w:pPr>
+        <w:spacing w:after="0"/>
+      </w:pPr>
+    </w:p>
+    <w:p>
+      <w:pPr>
+        <w:spacing w:after="0"/>
+      </w:pPr>
+    </w:p>
+    <w:p>
+      <w:pPr>
+        <w:spacing w:after="0"/>
+      </w:pPr>
+      <w:r>
         <w:t>Study List</w:t>
       </w:r>
     </w:p>
@@ -38015,10 +39613,7 @@
       </w:r>
       <w:proofErr w:type="gramEnd"/>
       <w:r>
-        <w:t xml:space="preserve"> Integration </w:t>
-      </w:r>
-      <w:r>
-        <w:t>by parts</w:t>
+        <w:t xml:space="preserve"> Integration by parts</w:t>
       </w:r>
     </w:p>
     <w:p>

</xml_diff>